<commit_message>
total add and push
</commit_message>
<xml_diff>
--- a/first_work/论文及专利-给导师/考虑个体警觉性行为的多层网络传播模型（发明稿1）.docx
+++ b/first_work/论文及专利-给导师/考虑个体警觉性行为的多层网络传播模型（发明稿1）.docx
@@ -8,23 +8,506 @@
         <w:jc w:val="left"/>
         <w:rPr>
           <w:rFonts w:asciiTheme="minorEastAsia" w:eastAsiaTheme="minorEastAsia" w:hAnsiTheme="minorEastAsia"/>
-          <w:b/>
-          <w:bCs/>
-          <w:color w:val="FF0000"/>
-          <w:sz w:val="24"/>
-          <w:szCs w:val="24"/>
-        </w:rPr>
-        <w:sectPr>
-          <w:headerReference w:type="default" r:id="rId8"/>
-          <w:footerReference w:type="default" r:id="rId9"/>
-          <w:pgSz w:w="11906" w:h="16838" w:code="9"/>
-          <w:pgMar w:top="1418" w:right="851" w:bottom="851" w:left="1418" w:header="851" w:footer="113" w:gutter="0"/>
-          <w:cols w:space="425"/>
-          <w:docGrid w:type="lines" w:linePitch="312"/>
-        </w:sectPr>
+          <w:sz w:val="24"/>
+          <w:szCs w:val="24"/>
+        </w:rPr>
       </w:pPr>
       <w:bookmarkStart w:id="0" w:name="_GoBack"/>
       <w:bookmarkEnd w:id="0"/>
+    </w:p>
+    <w:p>
+      <w:pPr>
+        <w:spacing w:line="360" w:lineRule="auto"/>
+        <w:ind w:firstLineChars="200" w:firstLine="480"/>
+        <w:rPr>
+          <w:sz w:val="24"/>
+        </w:rPr>
+      </w:pPr>
+      <w:r>
+        <w:rPr>
+          <w:rFonts w:asciiTheme="minorEastAsia" w:eastAsiaTheme="minorEastAsia" w:hAnsiTheme="minorEastAsia" w:hint="eastAsia"/>
+          <w:sz w:val="24"/>
+          <w:szCs w:val="24"/>
+        </w:rPr>
+        <w:t>本发明公开了</w:t>
+      </w:r>
+      <w:bookmarkStart w:id="1" w:name="_Hlk24291021"/>
+      <w:r>
+        <w:rPr>
+          <w:rFonts w:asciiTheme="minorEastAsia" w:eastAsiaTheme="minorEastAsia" w:hAnsiTheme="minorEastAsia" w:hint="eastAsia"/>
+          <w:sz w:val="24"/>
+          <w:szCs w:val="24"/>
+        </w:rPr>
+        <w:t>一种</w:t>
+      </w:r>
+      <w:bookmarkEnd w:id="1"/>
+      <w:r>
+        <w:rPr>
+          <w:rFonts w:asciiTheme="minorEastAsia" w:eastAsiaTheme="minorEastAsia" w:hAnsiTheme="minorEastAsia" w:hint="eastAsia"/>
+          <w:sz w:val="24"/>
+          <w:szCs w:val="24"/>
+        </w:rPr>
+        <w:t>考虑个体警觉行为的双层网络病毒传播模型</w:t>
+      </w:r>
+      <w:r>
+        <w:rPr>
+          <w:rFonts w:asciiTheme="minorEastAsia" w:eastAsiaTheme="minorEastAsia" w:hAnsiTheme="minorEastAsia" w:hint="eastAsia"/>
+          <w:sz w:val="24"/>
+          <w:szCs w:val="24"/>
+        </w:rPr>
+        <w:t>，</w:t>
+      </w:r>
+      <w:r>
+        <w:rPr>
+          <w:rFonts w:asciiTheme="minorEastAsia" w:eastAsiaTheme="minorEastAsia" w:hAnsiTheme="minorEastAsia" w:hint="eastAsia"/>
+          <w:sz w:val="24"/>
+          <w:szCs w:val="24"/>
+        </w:rPr>
+        <w:t>它是由表示意识信息传播的</w:t>
+      </w:r>
+      <w:r>
+        <w:rPr>
+          <w:rFonts w:asciiTheme="minorEastAsia" w:eastAsiaTheme="minorEastAsia" w:hAnsiTheme="minorEastAsia" w:hint="eastAsia"/>
+          <w:sz w:val="24"/>
+          <w:szCs w:val="24"/>
+        </w:rPr>
+        <w:t>信息</w:t>
+      </w:r>
+      <w:r>
+        <w:rPr>
+          <w:rFonts w:asciiTheme="minorEastAsia" w:eastAsiaTheme="minorEastAsia" w:hAnsiTheme="minorEastAsia" w:hint="eastAsia"/>
+          <w:sz w:val="24"/>
+          <w:szCs w:val="24"/>
+        </w:rPr>
+        <w:t>网络层与表示真实传染病传播的物理接触层相结合所拓扑的网络结构。</w:t>
+      </w:r>
+      <w:r>
+        <w:rPr>
+          <w:rFonts w:asciiTheme="minorEastAsia" w:eastAsiaTheme="minorEastAsia" w:hAnsiTheme="minorEastAsia" w:hint="eastAsia"/>
+          <w:sz w:val="24"/>
+          <w:szCs w:val="24"/>
+        </w:rPr>
+        <w:t>其模型</w:t>
+      </w:r>
+      <w:r>
+        <w:rPr>
+          <w:rFonts w:asciiTheme="minorEastAsia" w:eastAsiaTheme="minorEastAsia" w:hAnsiTheme="minorEastAsia" w:hint="eastAsia"/>
+          <w:sz w:val="24"/>
+          <w:szCs w:val="24"/>
+        </w:rPr>
+        <w:t>构建的思想是：在双层网络传播模型的基础上，通过引入个体</w:t>
+      </w:r>
+      <w:r>
+        <w:rPr>
+          <w:rFonts w:asciiTheme="minorEastAsia" w:eastAsiaTheme="minorEastAsia" w:hAnsiTheme="minorEastAsia" w:hint="eastAsia"/>
+          <w:sz w:val="24"/>
+          <w:szCs w:val="24"/>
+        </w:rPr>
+        <w:t>警觉性</w:t>
+      </w:r>
+      <w:r>
+        <w:rPr>
+          <w:rFonts w:asciiTheme="minorEastAsia" w:eastAsiaTheme="minorEastAsia" w:hAnsiTheme="minorEastAsia" w:hint="eastAsia"/>
+          <w:sz w:val="24"/>
+          <w:szCs w:val="24"/>
+        </w:rPr>
+        <w:t>来研究多重网络的传播动力学</w:t>
+      </w:r>
+      <w:r>
+        <w:rPr>
+          <w:rFonts w:asciiTheme="minorEastAsia" w:eastAsiaTheme="minorEastAsia" w:hAnsiTheme="minorEastAsia" w:hint="eastAsia"/>
+          <w:sz w:val="24"/>
+          <w:szCs w:val="24"/>
+        </w:rPr>
+        <w:t>，其中个体的警觉性是由个体在获得意识后依概率产生</w:t>
+      </w:r>
+      <w:r>
+        <w:rPr>
+          <w:rFonts w:asciiTheme="minorEastAsia" w:eastAsiaTheme="minorEastAsia" w:hAnsiTheme="minorEastAsia" w:hint="eastAsia"/>
+          <w:sz w:val="24"/>
+          <w:szCs w:val="24"/>
+        </w:rPr>
+        <w:t>。具体包括以下步骤：</w:t>
+      </w:r>
+      <w:r>
+        <w:rPr>
+          <w:rFonts w:asciiTheme="minorEastAsia" w:eastAsiaTheme="minorEastAsia" w:hAnsiTheme="minorEastAsia" w:hint="eastAsia"/>
+          <w:sz w:val="24"/>
+          <w:szCs w:val="24"/>
+        </w:rPr>
+        <w:t>①</w:t>
+      </w:r>
+      <w:r>
+        <w:rPr>
+          <w:rFonts w:asciiTheme="minorEastAsia" w:eastAsiaTheme="minorEastAsia" w:hAnsiTheme="minorEastAsia" w:hint="eastAsia"/>
+          <w:sz w:val="24"/>
+          <w:szCs w:val="24"/>
+        </w:rPr>
+        <w:t>通过</w:t>
+      </w:r>
+      <w:r>
+        <w:rPr>
+          <w:rFonts w:asciiTheme="minorEastAsia" w:eastAsiaTheme="minorEastAsia" w:hAnsiTheme="minorEastAsia" w:hint="eastAsia"/>
+          <w:sz w:val="24"/>
+          <w:szCs w:val="24"/>
+        </w:rPr>
+        <w:t>调研</w:t>
+      </w:r>
+      <w:r>
+        <w:rPr>
+          <w:rFonts w:asciiTheme="minorEastAsia" w:eastAsiaTheme="minorEastAsia" w:hAnsiTheme="minorEastAsia" w:hint="eastAsia"/>
+          <w:sz w:val="24"/>
+          <w:szCs w:val="24"/>
+        </w:rPr>
+        <w:t>获取</w:t>
+      </w:r>
+      <w:r>
+        <w:rPr>
+          <w:rFonts w:asciiTheme="minorEastAsia" w:eastAsiaTheme="minorEastAsia" w:hAnsiTheme="minorEastAsia" w:hint="eastAsia"/>
+          <w:sz w:val="24"/>
+          <w:szCs w:val="24"/>
+        </w:rPr>
+        <w:t>流行病、信息传播以及警觉性概率</w:t>
+      </w:r>
+      <w:r>
+        <w:rPr>
+          <w:rFonts w:asciiTheme="minorEastAsia" w:eastAsiaTheme="minorEastAsia" w:hAnsiTheme="minorEastAsia" w:hint="eastAsia"/>
+          <w:sz w:val="24"/>
+          <w:szCs w:val="24"/>
+        </w:rPr>
+        <w:t>参数；</w:t>
+      </w:r>
+      <w:r>
+        <w:rPr>
+          <w:rFonts w:asciiTheme="minorEastAsia" w:eastAsiaTheme="minorEastAsia" w:hAnsiTheme="minorEastAsia" w:hint="eastAsia"/>
+          <w:sz w:val="24"/>
+          <w:szCs w:val="24"/>
+        </w:rPr>
+        <w:t>②</w:t>
+      </w:r>
+      <w:r>
+        <w:rPr>
+          <w:rFonts w:asciiTheme="minorEastAsia" w:eastAsiaTheme="minorEastAsia" w:hAnsiTheme="minorEastAsia" w:hint="eastAsia"/>
+          <w:sz w:val="24"/>
+          <w:szCs w:val="24"/>
+        </w:rPr>
+        <w:t>构建信息传播与</w:t>
+      </w:r>
+      <w:r>
+        <w:rPr>
+          <w:rFonts w:asciiTheme="minorEastAsia" w:eastAsiaTheme="minorEastAsia" w:hAnsiTheme="minorEastAsia" w:hint="eastAsia"/>
+          <w:sz w:val="24"/>
+          <w:szCs w:val="24"/>
+        </w:rPr>
+        <w:t>流行病</w:t>
+      </w:r>
+      <w:r>
+        <w:rPr>
+          <w:rFonts w:asciiTheme="minorEastAsia" w:eastAsiaTheme="minorEastAsia" w:hAnsiTheme="minorEastAsia" w:hint="eastAsia"/>
+          <w:sz w:val="24"/>
+          <w:szCs w:val="24"/>
+        </w:rPr>
+        <w:t>传播的双层网络模型；</w:t>
+      </w:r>
+      <w:r>
+        <w:rPr>
+          <w:rFonts w:asciiTheme="minorEastAsia" w:eastAsiaTheme="minorEastAsia" w:hAnsiTheme="minorEastAsia" w:hint="eastAsia"/>
+          <w:sz w:val="24"/>
+          <w:szCs w:val="24"/>
+        </w:rPr>
+        <w:t>③</w:t>
+      </w:r>
+      <w:r>
+        <w:rPr>
+          <w:rFonts w:asciiTheme="minorEastAsia" w:eastAsiaTheme="minorEastAsia" w:hAnsiTheme="minorEastAsia" w:hint="eastAsia"/>
+          <w:sz w:val="24"/>
+          <w:szCs w:val="24"/>
+        </w:rPr>
+        <w:t>考虑个体警觉性对接触行为的影响</w:t>
+      </w:r>
+      <w:r>
+        <w:rPr>
+          <w:rFonts w:asciiTheme="minorEastAsia" w:eastAsiaTheme="minorEastAsia" w:hAnsiTheme="minorEastAsia" w:hint="eastAsia"/>
+          <w:sz w:val="24"/>
+          <w:szCs w:val="24"/>
+        </w:rPr>
+        <w:t>；</w:t>
+      </w:r>
+      <w:r>
+        <w:rPr>
+          <w:rFonts w:asciiTheme="minorEastAsia" w:eastAsiaTheme="minorEastAsia" w:hAnsiTheme="minorEastAsia" w:hint="eastAsia"/>
+          <w:sz w:val="24"/>
+          <w:szCs w:val="24"/>
+        </w:rPr>
+        <w:t>④</w:t>
+      </w:r>
+      <w:r>
+        <w:rPr>
+          <w:rFonts w:asciiTheme="minorEastAsia" w:eastAsiaTheme="minorEastAsia" w:hAnsiTheme="minorEastAsia" w:hint="eastAsia"/>
+          <w:sz w:val="24"/>
+          <w:szCs w:val="24"/>
+        </w:rPr>
+        <w:t>研究个体产生警觉性的概率对于流行病的感染率的影响</w:t>
+      </w:r>
+      <w:r>
+        <w:rPr>
+          <w:rFonts w:asciiTheme="minorEastAsia" w:eastAsiaTheme="minorEastAsia" w:hAnsiTheme="minorEastAsia" w:hint="eastAsia"/>
+          <w:sz w:val="24"/>
+          <w:szCs w:val="24"/>
+        </w:rPr>
+        <w:t>；</w:t>
+      </w:r>
+      <w:r>
+        <w:rPr>
+          <w:rFonts w:asciiTheme="minorEastAsia" w:eastAsiaTheme="minorEastAsia" w:hAnsiTheme="minorEastAsia" w:hint="eastAsia"/>
+          <w:sz w:val="24"/>
+          <w:szCs w:val="24"/>
+        </w:rPr>
+        <w:t>⑤</w:t>
+      </w:r>
+      <w:r>
+        <w:rPr>
+          <w:rFonts w:asciiTheme="minorEastAsia" w:eastAsiaTheme="minorEastAsia" w:hAnsiTheme="minorEastAsia" w:hint="eastAsia"/>
+          <w:sz w:val="24"/>
+          <w:szCs w:val="24"/>
+        </w:rPr>
+        <w:t>构建</w:t>
+      </w:r>
+      <w:r>
+        <w:rPr>
+          <w:rFonts w:asciiTheme="minorEastAsia" w:eastAsiaTheme="minorEastAsia" w:hAnsiTheme="minorEastAsia" w:hint="eastAsia"/>
+          <w:sz w:val="24"/>
+          <w:szCs w:val="24"/>
+        </w:rPr>
+        <w:t>基于个体警觉性的双层网络传播模型</w:t>
+      </w:r>
+      <w:r>
+        <w:rPr>
+          <w:rFonts w:asciiTheme="minorEastAsia" w:eastAsiaTheme="minorEastAsia" w:hAnsiTheme="minorEastAsia" w:hint="eastAsia"/>
+          <w:sz w:val="24"/>
+          <w:szCs w:val="24"/>
+        </w:rPr>
+        <w:t>；⑥</w:t>
+      </w:r>
+      <w:r>
+        <w:rPr>
+          <w:rFonts w:hint="eastAsia"/>
+          <w:sz w:val="24"/>
+          <w:szCs w:val="24"/>
+        </w:rPr>
+        <w:t>根据模型模拟结果</w:t>
+      </w:r>
+      <w:r>
+        <w:rPr>
+          <w:rFonts w:asciiTheme="minorEastAsia" w:eastAsiaTheme="minorEastAsia" w:hAnsiTheme="minorEastAsia" w:hint="eastAsia"/>
+          <w:sz w:val="24"/>
+          <w:szCs w:val="24"/>
+        </w:rPr>
+        <w:t>得出</w:t>
+      </w:r>
+      <w:r>
+        <w:rPr>
+          <w:rFonts w:asciiTheme="minorEastAsia" w:eastAsiaTheme="minorEastAsia" w:hAnsiTheme="minorEastAsia" w:hint="eastAsia"/>
+          <w:sz w:val="24"/>
+          <w:szCs w:val="24"/>
+        </w:rPr>
+        <w:t>应对流行病传播的指导意见</w:t>
+      </w:r>
+      <w:r>
+        <w:rPr>
+          <w:rFonts w:asciiTheme="minorEastAsia" w:eastAsiaTheme="minorEastAsia" w:hAnsiTheme="minorEastAsia" w:hint="eastAsia"/>
+          <w:sz w:val="24"/>
+          <w:szCs w:val="24"/>
+        </w:rPr>
+        <w:t>。</w:t>
+      </w:r>
+      <w:r>
+        <w:rPr>
+          <w:rFonts w:asciiTheme="minorEastAsia" w:eastAsiaTheme="minorEastAsia" w:hAnsiTheme="minorEastAsia" w:hint="eastAsia"/>
+          <w:sz w:val="24"/>
+          <w:szCs w:val="24"/>
+        </w:rPr>
+        <w:t>通过仿真，验证了本发明能够有效降低流行病</w:t>
+      </w:r>
+      <w:r>
+        <w:rPr>
+          <w:rFonts w:asciiTheme="minorEastAsia" w:eastAsiaTheme="minorEastAsia" w:hAnsiTheme="minorEastAsia" w:hint="eastAsia"/>
+          <w:sz w:val="24"/>
+          <w:szCs w:val="24"/>
+        </w:rPr>
+        <w:t>的感染率</w:t>
+      </w:r>
+      <w:r>
+        <w:rPr>
+          <w:rFonts w:asciiTheme="minorEastAsia" w:eastAsiaTheme="minorEastAsia" w:hAnsiTheme="minorEastAsia" w:hint="eastAsia"/>
+          <w:sz w:val="24"/>
+          <w:szCs w:val="24"/>
+        </w:rPr>
+        <w:t>，</w:t>
+      </w:r>
+      <w:r>
+        <w:rPr>
+          <w:rFonts w:hint="eastAsia"/>
+          <w:sz w:val="24"/>
+          <w:szCs w:val="24"/>
+        </w:rPr>
+        <w:t>验证了本发明的优越性</w:t>
+      </w:r>
+      <w:r>
+        <w:rPr>
+          <w:rFonts w:hint="eastAsia"/>
+          <w:sz w:val="24"/>
+          <w:szCs w:val="24"/>
+        </w:rPr>
+        <w:t>。</w:t>
+      </w:r>
+      <w:r>
+        <w:rPr>
+          <w:rFonts w:hint="eastAsia"/>
+          <w:sz w:val="24"/>
+        </w:rPr>
+        <w:t>本发明</w:t>
+      </w:r>
+      <w:r>
+        <w:rPr>
+          <w:rFonts w:hint="eastAsia"/>
+          <w:sz w:val="24"/>
+        </w:rPr>
+        <w:t>的</w:t>
+      </w:r>
+      <w:r>
+        <w:rPr>
+          <w:rFonts w:hint="eastAsia"/>
+          <w:sz w:val="24"/>
+        </w:rPr>
+        <w:t>模型</w:t>
+      </w:r>
+      <w:r>
+        <w:rPr>
+          <w:rFonts w:hint="eastAsia"/>
+          <w:sz w:val="24"/>
+        </w:rPr>
+        <w:t>不仅能够描述社会接触网络中</w:t>
+      </w:r>
+      <w:r>
+        <w:rPr>
+          <w:rFonts w:hint="eastAsia"/>
+          <w:sz w:val="24"/>
+        </w:rPr>
+        <w:t>的</w:t>
+      </w:r>
+      <w:r>
+        <w:rPr>
+          <w:rFonts w:hint="eastAsia"/>
+          <w:sz w:val="24"/>
+        </w:rPr>
+        <w:t>流行病</w:t>
+      </w:r>
+      <w:r>
+        <w:rPr>
+          <w:rFonts w:hint="eastAsia"/>
+          <w:sz w:val="24"/>
+        </w:rPr>
+        <w:t>传播与信息</w:t>
+      </w:r>
+      <w:r>
+        <w:rPr>
+          <w:rFonts w:hint="eastAsia"/>
+          <w:sz w:val="24"/>
+        </w:rPr>
+        <w:t>意识</w:t>
+      </w:r>
+      <w:r>
+        <w:rPr>
+          <w:rFonts w:hint="eastAsia"/>
+          <w:sz w:val="24"/>
+        </w:rPr>
+        <w:t>扩散的过程，而且能够考虑</w:t>
+      </w:r>
+      <w:r>
+        <w:rPr>
+          <w:rFonts w:hint="eastAsia"/>
+          <w:sz w:val="24"/>
+        </w:rPr>
+        <w:t>到信息意识对于个体行为</w:t>
+      </w:r>
+      <w:r>
+        <w:rPr>
+          <w:rFonts w:hint="eastAsia"/>
+          <w:sz w:val="24"/>
+        </w:rPr>
+        <w:t>影响的异质性</w:t>
+      </w:r>
+      <w:r>
+        <w:rPr>
+          <w:rFonts w:hint="eastAsia"/>
+          <w:sz w:val="24"/>
+        </w:rPr>
+        <w:t>，</w:t>
+      </w:r>
+      <w:r>
+        <w:rPr>
+          <w:rFonts w:hint="eastAsia"/>
+          <w:sz w:val="24"/>
+        </w:rPr>
+        <w:t>可以更好地</w:t>
+      </w:r>
+      <w:r>
+        <w:rPr>
+          <w:rFonts w:hint="eastAsia"/>
+          <w:sz w:val="24"/>
+        </w:rPr>
+        <w:t>研究复杂网络中的病毒传播动力学行为</w:t>
+      </w:r>
+      <w:r>
+        <w:rPr>
+          <w:rFonts w:hint="eastAsia"/>
+          <w:sz w:val="24"/>
+        </w:rPr>
+        <w:t>，并对现实生活中</w:t>
+      </w:r>
+      <w:r>
+        <w:rPr>
+          <w:rFonts w:hint="eastAsia"/>
+          <w:sz w:val="24"/>
+        </w:rPr>
+        <w:t>对</w:t>
+      </w:r>
+      <w:r>
+        <w:rPr>
+          <w:rFonts w:hint="eastAsia"/>
+          <w:sz w:val="24"/>
+        </w:rPr>
+        <w:t>流行病</w:t>
+      </w:r>
+      <w:r>
+        <w:rPr>
+          <w:rFonts w:hint="eastAsia"/>
+          <w:sz w:val="24"/>
+        </w:rPr>
+        <w:t>的</w:t>
+      </w:r>
+      <w:r>
+        <w:rPr>
+          <w:rFonts w:hint="eastAsia"/>
+          <w:sz w:val="24"/>
+        </w:rPr>
+        <w:t>传播</w:t>
+      </w:r>
+      <w:r>
+        <w:rPr>
+          <w:rFonts w:hint="eastAsia"/>
+          <w:sz w:val="24"/>
+        </w:rPr>
+        <w:t>的应对具有指导意义</w:t>
+      </w:r>
+      <w:r>
+        <w:rPr>
+          <w:rFonts w:hint="eastAsia"/>
+          <w:sz w:val="24"/>
+        </w:rPr>
+        <w:t>。</w:t>
+      </w:r>
     </w:p>
     <w:p>
       <w:pPr>
@@ -38,516 +521,8 @@
           <w:sz w:val="24"/>
           <w:szCs w:val="24"/>
         </w:rPr>
-      </w:pPr>
-    </w:p>
-    <w:p>
-      <w:pPr>
-        <w:spacing w:line="360" w:lineRule="auto"/>
-        <w:ind w:firstLineChars="200" w:firstLine="480"/>
-        <w:rPr>
-          <w:sz w:val="24"/>
-        </w:rPr>
-      </w:pPr>
-      <w:r>
-        <w:rPr>
-          <w:rFonts w:asciiTheme="minorEastAsia" w:eastAsiaTheme="minorEastAsia" w:hAnsiTheme="minorEastAsia" w:hint="eastAsia"/>
-          <w:sz w:val="24"/>
-          <w:szCs w:val="24"/>
-        </w:rPr>
-        <w:t>本发明公开了</w:t>
-      </w:r>
-      <w:bookmarkStart w:id="1" w:name="_Hlk24291021"/>
-      <w:r>
-        <w:rPr>
-          <w:rFonts w:asciiTheme="minorEastAsia" w:eastAsiaTheme="minorEastAsia" w:hAnsiTheme="minorEastAsia" w:hint="eastAsia"/>
-          <w:sz w:val="24"/>
-          <w:szCs w:val="24"/>
-        </w:rPr>
-        <w:t>一种</w:t>
-      </w:r>
-      <w:bookmarkEnd w:id="1"/>
-      <w:r>
-        <w:rPr>
-          <w:rFonts w:asciiTheme="minorEastAsia" w:eastAsiaTheme="minorEastAsia" w:hAnsiTheme="minorEastAsia" w:hint="eastAsia"/>
-          <w:sz w:val="24"/>
-          <w:szCs w:val="24"/>
-        </w:rPr>
-        <w:t>考虑个体警觉行为的双层网络病毒传播模型</w:t>
-      </w:r>
-      <w:r>
-        <w:rPr>
-          <w:rFonts w:asciiTheme="minorEastAsia" w:eastAsiaTheme="minorEastAsia" w:hAnsiTheme="minorEastAsia" w:hint="eastAsia"/>
-          <w:sz w:val="24"/>
-          <w:szCs w:val="24"/>
-        </w:rPr>
-        <w:t>，</w:t>
-      </w:r>
-      <w:r>
-        <w:rPr>
-          <w:rFonts w:asciiTheme="minorEastAsia" w:eastAsiaTheme="minorEastAsia" w:hAnsiTheme="minorEastAsia" w:hint="eastAsia"/>
-          <w:sz w:val="24"/>
-          <w:szCs w:val="24"/>
-        </w:rPr>
-        <w:t>它是由表示意识信息传播的</w:t>
-      </w:r>
-      <w:r>
-        <w:rPr>
-          <w:rFonts w:asciiTheme="minorEastAsia" w:eastAsiaTheme="minorEastAsia" w:hAnsiTheme="minorEastAsia" w:hint="eastAsia"/>
-          <w:sz w:val="24"/>
-          <w:szCs w:val="24"/>
-        </w:rPr>
-        <w:t>信息</w:t>
-      </w:r>
-      <w:r>
-        <w:rPr>
-          <w:rFonts w:asciiTheme="minorEastAsia" w:eastAsiaTheme="minorEastAsia" w:hAnsiTheme="minorEastAsia" w:hint="eastAsia"/>
-          <w:sz w:val="24"/>
-          <w:szCs w:val="24"/>
-        </w:rPr>
-        <w:t>网络层与表示真实传染病传播的物理接触层相结合所拓扑的网络结构。</w:t>
-      </w:r>
-      <w:r>
-        <w:rPr>
-          <w:rFonts w:asciiTheme="minorEastAsia" w:eastAsiaTheme="minorEastAsia" w:hAnsiTheme="minorEastAsia" w:hint="eastAsia"/>
-          <w:sz w:val="24"/>
-          <w:szCs w:val="24"/>
-        </w:rPr>
-        <w:t>其模型</w:t>
-      </w:r>
-      <w:r>
-        <w:rPr>
-          <w:rFonts w:asciiTheme="minorEastAsia" w:eastAsiaTheme="minorEastAsia" w:hAnsiTheme="minorEastAsia" w:hint="eastAsia"/>
-          <w:sz w:val="24"/>
-          <w:szCs w:val="24"/>
-        </w:rPr>
-        <w:t>构建的思想是：在双层网络传播模型的基础上，通过引入个体</w:t>
-      </w:r>
-      <w:r>
-        <w:rPr>
-          <w:rFonts w:asciiTheme="minorEastAsia" w:eastAsiaTheme="minorEastAsia" w:hAnsiTheme="minorEastAsia" w:hint="eastAsia"/>
-          <w:sz w:val="24"/>
-          <w:szCs w:val="24"/>
-        </w:rPr>
-        <w:t>警觉性</w:t>
-      </w:r>
-      <w:r>
-        <w:rPr>
-          <w:rFonts w:asciiTheme="minorEastAsia" w:eastAsiaTheme="minorEastAsia" w:hAnsiTheme="minorEastAsia" w:hint="eastAsia"/>
-          <w:sz w:val="24"/>
-          <w:szCs w:val="24"/>
-        </w:rPr>
-        <w:t>来研究多重网络的传播动力学</w:t>
-      </w:r>
-      <w:r>
-        <w:rPr>
-          <w:rFonts w:asciiTheme="minorEastAsia" w:eastAsiaTheme="minorEastAsia" w:hAnsiTheme="minorEastAsia" w:hint="eastAsia"/>
-          <w:sz w:val="24"/>
-          <w:szCs w:val="24"/>
-        </w:rPr>
-        <w:t>，其中个体的警觉性是由个体在获得意识后依概率产生</w:t>
-      </w:r>
-      <w:r>
-        <w:rPr>
-          <w:rFonts w:asciiTheme="minorEastAsia" w:eastAsiaTheme="minorEastAsia" w:hAnsiTheme="minorEastAsia" w:hint="eastAsia"/>
-          <w:sz w:val="24"/>
-          <w:szCs w:val="24"/>
-        </w:rPr>
-        <w:t>。具体包括以下步骤：</w:t>
-      </w:r>
-      <w:r>
-        <w:rPr>
-          <w:rFonts w:asciiTheme="minorEastAsia" w:eastAsiaTheme="minorEastAsia" w:hAnsiTheme="minorEastAsia" w:hint="eastAsia"/>
-          <w:sz w:val="24"/>
-          <w:szCs w:val="24"/>
-        </w:rPr>
-        <w:t>①</w:t>
-      </w:r>
-      <w:r>
-        <w:rPr>
-          <w:rFonts w:asciiTheme="minorEastAsia" w:eastAsiaTheme="minorEastAsia" w:hAnsiTheme="minorEastAsia" w:hint="eastAsia"/>
-          <w:sz w:val="24"/>
-          <w:szCs w:val="24"/>
-        </w:rPr>
-        <w:t>通过</w:t>
-      </w:r>
-      <w:r>
-        <w:rPr>
-          <w:rFonts w:asciiTheme="minorEastAsia" w:eastAsiaTheme="minorEastAsia" w:hAnsiTheme="minorEastAsia" w:hint="eastAsia"/>
-          <w:sz w:val="24"/>
-          <w:szCs w:val="24"/>
-        </w:rPr>
-        <w:t>调研</w:t>
-      </w:r>
-      <w:r>
-        <w:rPr>
-          <w:rFonts w:asciiTheme="minorEastAsia" w:eastAsiaTheme="minorEastAsia" w:hAnsiTheme="minorEastAsia" w:hint="eastAsia"/>
-          <w:sz w:val="24"/>
-          <w:szCs w:val="24"/>
-        </w:rPr>
-        <w:t>获取</w:t>
-      </w:r>
-      <w:r>
-        <w:rPr>
-          <w:rFonts w:asciiTheme="minorEastAsia" w:eastAsiaTheme="minorEastAsia" w:hAnsiTheme="minorEastAsia" w:hint="eastAsia"/>
-          <w:sz w:val="24"/>
-          <w:szCs w:val="24"/>
-        </w:rPr>
-        <w:t>流行病、信息传播以及警觉性概率</w:t>
-      </w:r>
-      <w:r>
-        <w:rPr>
-          <w:rFonts w:asciiTheme="minorEastAsia" w:eastAsiaTheme="minorEastAsia" w:hAnsiTheme="minorEastAsia" w:hint="eastAsia"/>
-          <w:sz w:val="24"/>
-          <w:szCs w:val="24"/>
-        </w:rPr>
-        <w:t>参数；</w:t>
-      </w:r>
-      <w:r>
-        <w:rPr>
-          <w:rFonts w:asciiTheme="minorEastAsia" w:eastAsiaTheme="minorEastAsia" w:hAnsiTheme="minorEastAsia" w:hint="eastAsia"/>
-          <w:sz w:val="24"/>
-          <w:szCs w:val="24"/>
-        </w:rPr>
-        <w:t>②</w:t>
-      </w:r>
-      <w:r>
-        <w:rPr>
-          <w:rFonts w:asciiTheme="minorEastAsia" w:eastAsiaTheme="minorEastAsia" w:hAnsiTheme="minorEastAsia" w:hint="eastAsia"/>
-          <w:sz w:val="24"/>
-          <w:szCs w:val="24"/>
-        </w:rPr>
-        <w:t>构建信息传播与</w:t>
-      </w:r>
-      <w:r>
-        <w:rPr>
-          <w:rFonts w:asciiTheme="minorEastAsia" w:eastAsiaTheme="minorEastAsia" w:hAnsiTheme="minorEastAsia" w:hint="eastAsia"/>
-          <w:sz w:val="24"/>
-          <w:szCs w:val="24"/>
-        </w:rPr>
-        <w:t>流行病</w:t>
-      </w:r>
-      <w:r>
-        <w:rPr>
-          <w:rFonts w:asciiTheme="minorEastAsia" w:eastAsiaTheme="minorEastAsia" w:hAnsiTheme="minorEastAsia" w:hint="eastAsia"/>
-          <w:sz w:val="24"/>
-          <w:szCs w:val="24"/>
-        </w:rPr>
-        <w:t>传播的双层网络模型；</w:t>
-      </w:r>
-      <w:r>
-        <w:rPr>
-          <w:rFonts w:asciiTheme="minorEastAsia" w:eastAsiaTheme="minorEastAsia" w:hAnsiTheme="minorEastAsia" w:hint="eastAsia"/>
-          <w:sz w:val="24"/>
-          <w:szCs w:val="24"/>
-        </w:rPr>
-        <w:t>③</w:t>
-      </w:r>
-      <w:r>
-        <w:rPr>
-          <w:rFonts w:asciiTheme="minorEastAsia" w:eastAsiaTheme="minorEastAsia" w:hAnsiTheme="minorEastAsia" w:hint="eastAsia"/>
-          <w:sz w:val="24"/>
-          <w:szCs w:val="24"/>
-        </w:rPr>
-        <w:t>考虑个体警觉性对接触行为的影响</w:t>
-      </w:r>
-      <w:r>
-        <w:rPr>
-          <w:rFonts w:asciiTheme="minorEastAsia" w:eastAsiaTheme="minorEastAsia" w:hAnsiTheme="minorEastAsia" w:hint="eastAsia"/>
-          <w:sz w:val="24"/>
-          <w:szCs w:val="24"/>
-        </w:rPr>
-        <w:t>；</w:t>
-      </w:r>
-      <w:r>
-        <w:rPr>
-          <w:rFonts w:asciiTheme="minorEastAsia" w:eastAsiaTheme="minorEastAsia" w:hAnsiTheme="minorEastAsia" w:hint="eastAsia"/>
-          <w:sz w:val="24"/>
-          <w:szCs w:val="24"/>
-        </w:rPr>
-        <w:t>④</w:t>
-      </w:r>
-      <w:r>
-        <w:rPr>
-          <w:rFonts w:asciiTheme="minorEastAsia" w:eastAsiaTheme="minorEastAsia" w:hAnsiTheme="minorEastAsia" w:hint="eastAsia"/>
-          <w:sz w:val="24"/>
-          <w:szCs w:val="24"/>
-        </w:rPr>
-        <w:t>研究个体产生警觉性的概率对于流行病的感染率的影响</w:t>
-      </w:r>
-      <w:r>
-        <w:rPr>
-          <w:rFonts w:asciiTheme="minorEastAsia" w:eastAsiaTheme="minorEastAsia" w:hAnsiTheme="minorEastAsia" w:hint="eastAsia"/>
-          <w:sz w:val="24"/>
-          <w:szCs w:val="24"/>
-        </w:rPr>
-        <w:t>；</w:t>
-      </w:r>
-      <w:r>
-        <w:rPr>
-          <w:rFonts w:asciiTheme="minorEastAsia" w:eastAsiaTheme="minorEastAsia" w:hAnsiTheme="minorEastAsia" w:hint="eastAsia"/>
-          <w:sz w:val="24"/>
-          <w:szCs w:val="24"/>
-        </w:rPr>
-        <w:t>⑤</w:t>
-      </w:r>
-      <w:r>
-        <w:rPr>
-          <w:rFonts w:asciiTheme="minorEastAsia" w:eastAsiaTheme="minorEastAsia" w:hAnsiTheme="minorEastAsia" w:hint="eastAsia"/>
-          <w:sz w:val="24"/>
-          <w:szCs w:val="24"/>
-        </w:rPr>
-        <w:t>构建</w:t>
-      </w:r>
-      <w:r>
-        <w:rPr>
-          <w:rFonts w:asciiTheme="minorEastAsia" w:eastAsiaTheme="minorEastAsia" w:hAnsiTheme="minorEastAsia" w:hint="eastAsia"/>
-          <w:sz w:val="24"/>
-          <w:szCs w:val="24"/>
-        </w:rPr>
-        <w:t>基于个体警觉性的双层网络传播模型</w:t>
-      </w:r>
-      <w:r>
-        <w:rPr>
-          <w:rFonts w:asciiTheme="minorEastAsia" w:eastAsiaTheme="minorEastAsia" w:hAnsiTheme="minorEastAsia" w:hint="eastAsia"/>
-          <w:sz w:val="24"/>
-          <w:szCs w:val="24"/>
-        </w:rPr>
-        <w:t>；⑥</w:t>
-      </w:r>
-      <w:r>
-        <w:rPr>
-          <w:rFonts w:hint="eastAsia"/>
-          <w:sz w:val="24"/>
-          <w:szCs w:val="24"/>
-        </w:rPr>
-        <w:t>根据模型模拟结果</w:t>
-      </w:r>
-      <w:r>
-        <w:rPr>
-          <w:rFonts w:asciiTheme="minorEastAsia" w:eastAsiaTheme="minorEastAsia" w:hAnsiTheme="minorEastAsia" w:hint="eastAsia"/>
-          <w:sz w:val="24"/>
-          <w:szCs w:val="24"/>
-        </w:rPr>
-        <w:t>得出</w:t>
-      </w:r>
-      <w:r>
-        <w:rPr>
-          <w:rFonts w:asciiTheme="minorEastAsia" w:eastAsiaTheme="minorEastAsia" w:hAnsiTheme="minorEastAsia" w:hint="eastAsia"/>
-          <w:sz w:val="24"/>
-          <w:szCs w:val="24"/>
-        </w:rPr>
-        <w:t>应对流行病传播的指导意见</w:t>
-      </w:r>
-      <w:r>
-        <w:rPr>
-          <w:rFonts w:asciiTheme="minorEastAsia" w:eastAsiaTheme="minorEastAsia" w:hAnsiTheme="minorEastAsia" w:hint="eastAsia"/>
-          <w:sz w:val="24"/>
-          <w:szCs w:val="24"/>
-        </w:rPr>
-        <w:t>。</w:t>
-      </w:r>
-      <w:r>
-        <w:rPr>
-          <w:rFonts w:asciiTheme="minorEastAsia" w:eastAsiaTheme="minorEastAsia" w:hAnsiTheme="minorEastAsia" w:hint="eastAsia"/>
-          <w:sz w:val="24"/>
-          <w:szCs w:val="24"/>
-        </w:rPr>
-        <w:t>通过仿真，验证了本发明能够有效降低流行病</w:t>
-      </w:r>
-      <w:r>
-        <w:rPr>
-          <w:rFonts w:asciiTheme="minorEastAsia" w:eastAsiaTheme="minorEastAsia" w:hAnsiTheme="minorEastAsia" w:hint="eastAsia"/>
-          <w:sz w:val="24"/>
-          <w:szCs w:val="24"/>
-        </w:rPr>
-        <w:t>的感染率</w:t>
-      </w:r>
-      <w:r>
-        <w:rPr>
-          <w:rFonts w:asciiTheme="minorEastAsia" w:eastAsiaTheme="minorEastAsia" w:hAnsiTheme="minorEastAsia" w:hint="eastAsia"/>
-          <w:sz w:val="24"/>
-          <w:szCs w:val="24"/>
-        </w:rPr>
-        <w:t>，</w:t>
-      </w:r>
-      <w:r>
-        <w:rPr>
-          <w:rFonts w:hint="eastAsia"/>
-          <w:sz w:val="24"/>
-          <w:szCs w:val="24"/>
-        </w:rPr>
-        <w:t>验证了本发明的优越性</w:t>
-      </w:r>
-      <w:r>
-        <w:rPr>
-          <w:rFonts w:hint="eastAsia"/>
-          <w:sz w:val="24"/>
-          <w:szCs w:val="24"/>
-        </w:rPr>
-        <w:t>。</w:t>
-      </w:r>
-      <w:r>
-        <w:rPr>
-          <w:rFonts w:hint="eastAsia"/>
-          <w:sz w:val="24"/>
-        </w:rPr>
-        <w:t>本发明</w:t>
-      </w:r>
-      <w:r>
-        <w:rPr>
-          <w:rFonts w:hint="eastAsia"/>
-          <w:sz w:val="24"/>
-        </w:rPr>
-        <w:t>的</w:t>
-      </w:r>
-      <w:r>
-        <w:rPr>
-          <w:rFonts w:hint="eastAsia"/>
-          <w:sz w:val="24"/>
-        </w:rPr>
-        <w:t>模型</w:t>
-      </w:r>
-      <w:r>
-        <w:rPr>
-          <w:rFonts w:hint="eastAsia"/>
-          <w:sz w:val="24"/>
-        </w:rPr>
-        <w:t>不仅能够描述社会接触网络中</w:t>
-      </w:r>
-      <w:r>
-        <w:rPr>
-          <w:rFonts w:hint="eastAsia"/>
-          <w:sz w:val="24"/>
-        </w:rPr>
-        <w:t>的</w:t>
-      </w:r>
-      <w:r>
-        <w:rPr>
-          <w:rFonts w:hint="eastAsia"/>
-          <w:sz w:val="24"/>
-        </w:rPr>
-        <w:t>流行病</w:t>
-      </w:r>
-      <w:r>
-        <w:rPr>
-          <w:rFonts w:hint="eastAsia"/>
-          <w:sz w:val="24"/>
-        </w:rPr>
-        <w:t>传播与信息</w:t>
-      </w:r>
-      <w:r>
-        <w:rPr>
-          <w:rFonts w:hint="eastAsia"/>
-          <w:sz w:val="24"/>
-        </w:rPr>
-        <w:t>意识</w:t>
-      </w:r>
-      <w:r>
-        <w:rPr>
-          <w:rFonts w:hint="eastAsia"/>
-          <w:sz w:val="24"/>
-        </w:rPr>
-        <w:t>扩散的过程，而且能够考虑</w:t>
-      </w:r>
-      <w:r>
-        <w:rPr>
-          <w:rFonts w:hint="eastAsia"/>
-          <w:sz w:val="24"/>
-        </w:rPr>
-        <w:t>到信息意识对于个体行为</w:t>
-      </w:r>
-      <w:r>
-        <w:rPr>
-          <w:rFonts w:hint="eastAsia"/>
-          <w:sz w:val="24"/>
-        </w:rPr>
-        <w:t>影响的异质性</w:t>
-      </w:r>
-      <w:r>
-        <w:rPr>
-          <w:rFonts w:hint="eastAsia"/>
-          <w:sz w:val="24"/>
-        </w:rPr>
-        <w:t>，</w:t>
-      </w:r>
-      <w:r>
-        <w:rPr>
-          <w:rFonts w:hint="eastAsia"/>
-          <w:sz w:val="24"/>
-        </w:rPr>
-        <w:t>可以更好地</w:t>
-      </w:r>
-      <w:r>
-        <w:rPr>
-          <w:rFonts w:hint="eastAsia"/>
-          <w:sz w:val="24"/>
-        </w:rPr>
-        <w:t>研究复杂网络中的病毒传播动力学行为</w:t>
-      </w:r>
-      <w:r>
-        <w:rPr>
-          <w:rFonts w:hint="eastAsia"/>
-          <w:sz w:val="24"/>
-        </w:rPr>
-        <w:t>，并对现实生活中</w:t>
-      </w:r>
-      <w:r>
-        <w:rPr>
-          <w:rFonts w:hint="eastAsia"/>
-          <w:sz w:val="24"/>
-        </w:rPr>
-        <w:t>对</w:t>
-      </w:r>
-      <w:r>
-        <w:rPr>
-          <w:rFonts w:hint="eastAsia"/>
-          <w:sz w:val="24"/>
-        </w:rPr>
-        <w:t>流行病</w:t>
-      </w:r>
-      <w:r>
-        <w:rPr>
-          <w:rFonts w:hint="eastAsia"/>
-          <w:sz w:val="24"/>
-        </w:rPr>
-        <w:t>的</w:t>
-      </w:r>
-      <w:r>
-        <w:rPr>
-          <w:rFonts w:hint="eastAsia"/>
-          <w:sz w:val="24"/>
-        </w:rPr>
-        <w:t>传播</w:t>
-      </w:r>
-      <w:r>
-        <w:rPr>
-          <w:rFonts w:hint="eastAsia"/>
-          <w:sz w:val="24"/>
-        </w:rPr>
-        <w:t>的应对具有指导意义</w:t>
-      </w:r>
-      <w:r>
-        <w:rPr>
-          <w:rFonts w:hint="eastAsia"/>
-          <w:sz w:val="24"/>
-        </w:rPr>
-        <w:t>。</w:t>
-      </w:r>
-    </w:p>
-    <w:p>
-      <w:pPr>
-        <w:tabs>
-          <w:tab w:val="left" w:pos="1976"/>
-        </w:tabs>
-        <w:spacing w:line="360" w:lineRule="auto"/>
-        <w:ind w:firstLineChars="200" w:firstLine="480"/>
-        <w:rPr>
-          <w:rFonts w:asciiTheme="minorEastAsia" w:eastAsiaTheme="minorEastAsia" w:hAnsiTheme="minorEastAsia"/>
-          <w:sz w:val="24"/>
-          <w:szCs w:val="24"/>
-        </w:rPr>
         <w:sectPr>
-          <w:headerReference w:type="default" r:id="rId10"/>
+          <w:headerReference w:type="default" r:id="rId8"/>
           <w:pgSz w:w="11906" w:h="16838" w:code="9"/>
           <w:pgMar w:top="1418" w:right="851" w:bottom="851" w:left="1418" w:header="851" w:footer="113" w:gutter="0"/>
           <w:pgNumType w:start="1"/>
@@ -583,7 +558,7 @@
           <w:szCs w:val="24"/>
         </w:rPr>
         <w:sectPr>
-          <w:headerReference w:type="default" r:id="rId11"/>
+          <w:headerReference w:type="default" r:id="rId9"/>
           <w:pgSz w:w="11906" w:h="16838" w:code="9"/>
           <w:pgMar w:top="1418" w:right="851" w:bottom="851" w:left="1418" w:header="851" w:footer="113" w:gutter="0"/>
           <w:pgNumType w:start="1"/>
@@ -618,9 +593,9 @@
             <o:lock v:ext="edit" aspectratio="t"/>
           </v:shapetype>
           <v:shape id="_x0000_i1025" type="#_x0000_t75" style="width:151.5pt;height:398.2pt" o:ole="">
-            <v:imagedata r:id="rId12" o:title=""/>
+            <v:imagedata r:id="rId10" o:title=""/>
           </v:shape>
-          <o:OLEObject Type="Embed" ProgID="Visio.Drawing.15" ShapeID="_x0000_i1025" DrawAspect="Content" ObjectID="_1637522343" r:id="rId13"/>
+          <o:OLEObject Type="Embed" ProgID="Visio.Drawing.15" ShapeID="_x0000_i1025" DrawAspect="Content" ObjectID="_1638562711" r:id="rId11"/>
         </w:object>
       </w:r>
     </w:p>
@@ -3730,7 +3705,7 @@
           <w:szCs w:val="24"/>
         </w:rPr>
         <w:sectPr>
-          <w:headerReference w:type="default" r:id="rId14"/>
+          <w:headerReference w:type="default" r:id="rId12"/>
           <w:pgSz w:w="11906" w:h="16838" w:code="9"/>
           <w:pgMar w:top="1418" w:right="851" w:bottom="851" w:left="1418" w:header="851" w:footer="113" w:gutter="0"/>
           <w:pgNumType w:start="1"/>
@@ -19558,9 +19533,9 @@
         </w:rPr>
         <w:object w:dxaOrig="2580" w:dyaOrig="580" w14:anchorId="29711B18">
           <v:shape id="_x0000_i1026" type="#_x0000_t75" alt="" style="width:128.95pt;height:29.45pt;mso-width-percent:0;mso-height-percent:0;mso-width-percent:0;mso-height-percent:0" o:ole="">
-            <v:imagedata r:id="rId15" o:title=""/>
+            <v:imagedata r:id="rId13" o:title=""/>
           </v:shape>
-          <o:OLEObject Type="Embed" ProgID="Equation.DSMT4" ShapeID="_x0000_i1026" DrawAspect="Content" ObjectID="_1637522344" r:id="rId16"/>
+          <o:OLEObject Type="Embed" ProgID="Equation.DSMT4" ShapeID="_x0000_i1026" DrawAspect="Content" ObjectID="_1638562712" r:id="rId14"/>
         </w:object>
       </w:r>
       <w:r>
@@ -19578,9 +19553,9 @@
         </w:rPr>
         <w:object w:dxaOrig="2780" w:dyaOrig="580" w14:anchorId="73293352">
           <v:shape id="_x0000_i1027" type="#_x0000_t75" alt="" style="width:138.35pt;height:28.15pt" o:ole="">
-            <v:imagedata r:id="rId17" o:title=""/>
+            <v:imagedata r:id="rId15" o:title=""/>
           </v:shape>
-          <o:OLEObject Type="Embed" ProgID="Equation.DSMT4" ShapeID="_x0000_i1027" DrawAspect="Content" ObjectID="_1637522345" r:id="rId18"/>
+          <o:OLEObject Type="Embed" ProgID="Equation.DSMT4" ShapeID="_x0000_i1027" DrawAspect="Content" ObjectID="_1638562713" r:id="rId16"/>
         </w:object>
       </w:r>
     </w:p>
@@ -19595,9 +19570,9 @@
         </w:rPr>
         <w:object w:dxaOrig="4840" w:dyaOrig="580" w14:anchorId="0EA2B532">
           <v:shape id="_x0000_i1028" type="#_x0000_t75" alt="" style="width:244.8pt;height:28.15pt" o:ole="">
-            <v:imagedata r:id="rId19" o:title=""/>
+            <v:imagedata r:id="rId17" o:title=""/>
           </v:shape>
-          <o:OLEObject Type="Embed" ProgID="Equation.DSMT4" ShapeID="_x0000_i1028" DrawAspect="Content" ObjectID="_1637522346" r:id="rId20"/>
+          <o:OLEObject Type="Embed" ProgID="Equation.DSMT4" ShapeID="_x0000_i1028" DrawAspect="Content" ObjectID="_1638562714" r:id="rId18"/>
         </w:object>
       </w:r>
     </w:p>
@@ -19612,9 +19587,9 @@
         </w:rPr>
         <w:object w:dxaOrig="3180" w:dyaOrig="580" w14:anchorId="130E01EE">
           <v:shape id="_x0000_i1029" type="#_x0000_t75" alt="" style="width:159.65pt;height:28.15pt" o:ole="">
-            <v:imagedata r:id="rId21" o:title=""/>
+            <v:imagedata r:id="rId19" o:title=""/>
           </v:shape>
-          <o:OLEObject Type="Embed" ProgID="Equation.DSMT4" ShapeID="_x0000_i1029" DrawAspect="Content" ObjectID="_1637522347" r:id="rId22"/>
+          <o:OLEObject Type="Embed" ProgID="Equation.DSMT4" ShapeID="_x0000_i1029" DrawAspect="Content" ObjectID="_1638562715" r:id="rId20"/>
         </w:object>
       </w:r>
     </w:p>
@@ -19629,9 +19604,9 @@
         </w:rPr>
         <w:object w:dxaOrig="5220" w:dyaOrig="580" w14:anchorId="1B6CB4DF">
           <v:shape id="_x0000_i1030" type="#_x0000_t75" alt="" style="width:263.6pt;height:28.15pt" o:ole="">
-            <v:imagedata r:id="rId23" o:title=""/>
+            <v:imagedata r:id="rId21" o:title=""/>
           </v:shape>
-          <o:OLEObject Type="Embed" ProgID="Equation.DSMT4" ShapeID="_x0000_i1030" DrawAspect="Content" ObjectID="_1637522348" r:id="rId24"/>
+          <o:OLEObject Type="Embed" ProgID="Equation.DSMT4" ShapeID="_x0000_i1030" DrawAspect="Content" ObjectID="_1638562716" r:id="rId22"/>
         </w:object>
       </w:r>
     </w:p>
@@ -21081,9 +21056,9 @@
         </w:rPr>
         <w:object w:dxaOrig="200" w:dyaOrig="220" w14:anchorId="4A6A6F8D">
           <v:shape id="_x0000_i1031" type="#_x0000_t75" alt="" style="width:10pt;height:10pt;mso-width-percent:0;mso-height-percent:0;mso-width-percent:0;mso-height-percent:0" o:ole="">
-            <v:imagedata r:id="rId25" o:title=""/>
+            <v:imagedata r:id="rId23" o:title=""/>
           </v:shape>
-          <o:OLEObject Type="Embed" ProgID="Equation.DSMT4" ShapeID="_x0000_i1031" DrawAspect="Content" ObjectID="_1637522349" r:id="rId26"/>
+          <o:OLEObject Type="Embed" ProgID="Equation.DSMT4" ShapeID="_x0000_i1031" DrawAspect="Content" ObjectID="_1638562717" r:id="rId24"/>
         </w:object>
       </w:r>
       <w:r>
@@ -21157,9 +21132,9 @@
         </w:rPr>
         <w:object w:dxaOrig="200" w:dyaOrig="220" w14:anchorId="6A5AD8F3">
           <v:shape id="_x0000_i1032" type="#_x0000_t75" alt="" style="width:10pt;height:10pt;mso-width-percent:0;mso-height-percent:0;mso-width-percent:0;mso-height-percent:0" o:ole="">
-            <v:imagedata r:id="rId25" o:title=""/>
+            <v:imagedata r:id="rId23" o:title=""/>
           </v:shape>
-          <o:OLEObject Type="Embed" ProgID="Equation.DSMT4" ShapeID="_x0000_i1032" DrawAspect="Content" ObjectID="_1637522350" r:id="rId27"/>
+          <o:OLEObject Type="Embed" ProgID="Equation.DSMT4" ShapeID="_x0000_i1032" DrawAspect="Content" ObjectID="_1638562718" r:id="rId25"/>
         </w:object>
       </w:r>
       <w:r>
@@ -21186,9 +21161,9 @@
         </w:rPr>
         <w:object w:dxaOrig="200" w:dyaOrig="220" w14:anchorId="35980675">
           <v:shape id="_x0000_i1033" type="#_x0000_t75" alt="" style="width:10pt;height:10pt;mso-width-percent:0;mso-height-percent:0;mso-width-percent:0;mso-height-percent:0" o:ole="">
-            <v:imagedata r:id="rId25" o:title=""/>
+            <v:imagedata r:id="rId23" o:title=""/>
           </v:shape>
-          <o:OLEObject Type="Embed" ProgID="Equation.DSMT4" ShapeID="_x0000_i1033" DrawAspect="Content" ObjectID="_1637522351" r:id="rId28"/>
+          <o:OLEObject Type="Embed" ProgID="Equation.DSMT4" ShapeID="_x0000_i1033" DrawAspect="Content" ObjectID="_1638562719" r:id="rId26"/>
         </w:object>
       </w:r>
       <w:r>
@@ -22115,7 +22090,7 @@
           <w:szCs w:val="24"/>
         </w:rPr>
         <w:sectPr>
-          <w:headerReference w:type="default" r:id="rId29"/>
+          <w:headerReference w:type="default" r:id="rId27"/>
           <w:pgSz w:w="11906" w:h="16838" w:code="9"/>
           <w:pgMar w:top="1418" w:right="851" w:bottom="851" w:left="1418" w:header="851" w:footer="113" w:gutter="0"/>
           <w:pgNumType w:start="1"/>
@@ -22152,9 +22127,9 @@
         </w:rPr>
         <w:object w:dxaOrig="3031" w:dyaOrig="7965" w14:anchorId="3582A22A">
           <v:shape id="_x0000_i1034" type="#_x0000_t75" style="width:151.5pt;height:398.2pt" o:ole="">
-            <v:imagedata r:id="rId30" o:title=""/>
+            <v:imagedata r:id="rId28" o:title=""/>
           </v:shape>
-          <o:OLEObject Type="Embed" ProgID="Visio.Drawing.15" ShapeID="_x0000_i1034" DrawAspect="Content" ObjectID="_1637522352" r:id="rId31"/>
+          <o:OLEObject Type="Embed" ProgID="Visio.Drawing.15" ShapeID="_x0000_i1034" DrawAspect="Content" ObjectID="_1638562720" r:id="rId29"/>
         </w:object>
       </w:r>
     </w:p>
@@ -22202,7 +22177,7 @@
                     <pic:cNvPicPr/>
                   </pic:nvPicPr>
                   <pic:blipFill>
-                    <a:blip r:embed="rId32">
+                    <a:blip r:embed="rId30">
                       <a:extLst>
                         <a:ext uri="{28A0092B-C50C-407E-A947-70E740481C1C}">
                           <a14:useLocalDpi xmlns:a14="http://schemas.microsoft.com/office/drawing/2010/main" val="0"/>
@@ -22248,7 +22223,7 @@
                     <pic:cNvPicPr/>
                   </pic:nvPicPr>
                   <pic:blipFill>
-                    <a:blip r:embed="rId33">
+                    <a:blip r:embed="rId31">
                       <a:extLst>
                         <a:ext uri="{28A0092B-C50C-407E-A947-70E740481C1C}">
                           <a14:useLocalDpi xmlns:a14="http://schemas.microsoft.com/office/drawing/2010/main" val="0"/>
@@ -22295,7 +22270,7 @@
                     <pic:cNvPicPr/>
                   </pic:nvPicPr>
                   <pic:blipFill>
-                    <a:blip r:embed="rId34">
+                    <a:blip r:embed="rId32">
                       <a:extLst>
                         <a:ext uri="{28A0092B-C50C-407E-A947-70E740481C1C}">
                           <a14:useLocalDpi xmlns:a14="http://schemas.microsoft.com/office/drawing/2010/main" val="0"/>
@@ -22341,7 +22316,7 @@
                     <pic:cNvPicPr/>
                   </pic:nvPicPr>
                   <pic:blipFill>
-                    <a:blip r:embed="rId35">
+                    <a:blip r:embed="rId33">
                       <a:extLst>
                         <a:ext uri="{28A0092B-C50C-407E-A947-70E740481C1C}">
                           <a14:useLocalDpi xmlns:a14="http://schemas.microsoft.com/office/drawing/2010/main" val="0"/>
@@ -22387,7 +22362,7 @@
                     <pic:cNvPicPr/>
                   </pic:nvPicPr>
                   <pic:blipFill>
-                    <a:blip r:embed="rId36">
+                    <a:blip r:embed="rId34">
                       <a:extLst>
                         <a:ext uri="{28A0092B-C50C-407E-A947-70E740481C1C}">
                           <a14:useLocalDpi xmlns:a14="http://schemas.microsoft.com/office/drawing/2010/main" val="0"/>
@@ -22433,7 +22408,7 @@
                     <pic:cNvPicPr/>
                   </pic:nvPicPr>
                   <pic:blipFill>
-                    <a:blip r:embed="rId37">
+                    <a:blip r:embed="rId35">
                       <a:extLst>
                         <a:ext uri="{28A0092B-C50C-407E-A947-70E740481C1C}">
                           <a14:useLocalDpi xmlns:a14="http://schemas.microsoft.com/office/drawing/2010/main" val="0"/>
@@ -22479,7 +22454,7 @@
                     <pic:cNvPicPr/>
                   </pic:nvPicPr>
                   <pic:blipFill>
-                    <a:blip r:embed="rId38">
+                    <a:blip r:embed="rId36">
                       <a:extLst>
                         <a:ext uri="{28A0092B-C50C-407E-A947-70E740481C1C}">
                           <a14:useLocalDpi xmlns:a14="http://schemas.microsoft.com/office/drawing/2010/main" val="0"/>
@@ -22525,7 +22500,7 @@
                     <pic:cNvPicPr/>
                   </pic:nvPicPr>
                   <pic:blipFill>
-                    <a:blip r:embed="rId39">
+                    <a:blip r:embed="rId37">
                       <a:extLst>
                         <a:ext uri="{28A0092B-C50C-407E-A947-70E740481C1C}">
                           <a14:useLocalDpi xmlns:a14="http://schemas.microsoft.com/office/drawing/2010/main" val="0"/>
@@ -22605,7 +22580,7 @@
                     </pic:cNvPicPr>
                   </pic:nvPicPr>
                   <pic:blipFill>
-                    <a:blip r:embed="rId40">
+                    <a:blip r:embed="rId38">
                       <a:extLst>
                         <a:ext uri="{28A0092B-C50C-407E-A947-70E740481C1C}">
                           <a14:useLocalDpi xmlns:a14="http://schemas.microsoft.com/office/drawing/2010/main" val="0"/>
@@ -22754,7 +22729,7 @@
                     </pic:cNvPicPr>
                   </pic:nvPicPr>
                   <pic:blipFill>
-                    <a:blip r:embed="rId41">
+                    <a:blip r:embed="rId39">
                       <a:extLst>
                         <a:ext uri="{28A0092B-C50C-407E-A947-70E740481C1C}">
                           <a14:useLocalDpi xmlns:a14="http://schemas.microsoft.com/office/drawing/2010/main" val="0"/>
@@ -22893,7 +22868,7 @@
                     </pic:cNvPicPr>
                   </pic:nvPicPr>
                   <pic:blipFill>
-                    <a:blip r:embed="rId42">
+                    <a:blip r:embed="rId40">
                       <a:extLst>
                         <a:ext uri="{28A0092B-C50C-407E-A947-70E740481C1C}">
                           <a14:useLocalDpi xmlns:a14="http://schemas.microsoft.com/office/drawing/2010/main" val="0"/>
@@ -23033,7 +23008,7 @@
                     </pic:cNvPicPr>
                   </pic:nvPicPr>
                   <pic:blipFill>
-                    <a:blip r:embed="rId43">
+                    <a:blip r:embed="rId41">
                       <a:extLst>
                         <a:ext uri="{28A0092B-C50C-407E-A947-70E740481C1C}">
                           <a14:useLocalDpi xmlns:a14="http://schemas.microsoft.com/office/drawing/2010/main" val="0"/>
@@ -23172,7 +23147,7 @@
                     </pic:cNvPicPr>
                   </pic:nvPicPr>
                   <pic:blipFill>
-                    <a:blip r:embed="rId44">
+                    <a:blip r:embed="rId42">
                       <a:extLst>
                         <a:ext uri="{28A0092B-C50C-407E-A947-70E740481C1C}">
                           <a14:useLocalDpi xmlns:a14="http://schemas.microsoft.com/office/drawing/2010/main" val="0"/>
@@ -23306,7 +23281,7 @@
                     </pic:cNvPicPr>
                   </pic:nvPicPr>
                   <pic:blipFill>
-                    <a:blip r:embed="rId45">
+                    <a:blip r:embed="rId43">
                       <a:extLst>
                         <a:ext uri="{28A0092B-C50C-407E-A947-70E740481C1C}">
                           <a14:useLocalDpi xmlns:a14="http://schemas.microsoft.com/office/drawing/2010/main" val="0"/>
@@ -23419,7 +23394,7 @@
       </w:pPr>
     </w:p>
     <w:sectPr>
-      <w:headerReference w:type="default" r:id="rId46"/>
+      <w:headerReference w:type="default" r:id="rId44"/>
       <w:pgSz w:w="11906" w:h="16838" w:code="9"/>
       <w:pgMar w:top="1418" w:right="851" w:bottom="851" w:left="1418" w:header="851" w:footer="113" w:gutter="0"/>
       <w:pgNumType w:start="1"/>
@@ -23452,53 +23427,6 @@
 </w:endnotes>
 </file>
 
-<file path=word/footer1.xml><?xml version="1.0" encoding="utf-8"?>
-<w:ftr xmlns:wpc="http://schemas.microsoft.com/office/word/2010/wordprocessingCanvas" xmlns:cx="http://schemas.microsoft.com/office/drawing/2014/chartex" xmlns:cx1="http://schemas.microsoft.com/office/drawing/2015/9/8/chartex" xmlns:cx2="http://schemas.microsoft.com/office/drawing/2015/10/21/chartex" xmlns:cx3="http://schemas.microsoft.com/office/drawing/2016/5/9/chartex" xmlns:cx4="http://schemas.microsoft.com/office/drawing/2016/5/10/chartex" xmlns:cx5="http://schemas.microsoft.com/office/drawing/2016/5/11/chartex" xmlns:cx6="http://schemas.microsoft.com/office/drawing/2016/5/12/chartex" xmlns:cx7="http://schemas.microsoft.com/office/drawing/2016/5/13/chartex" xmlns:cx8="http://schemas.microsoft.com/office/drawing/2016/5/14/chartex" xmlns:mc="http://schemas.openxmlformats.org/markup-compatibility/2006" xmlns:aink="http://schemas.microsoft.com/office/drawing/2016/ink" xmlns:am3d="http://schemas.microsoft.com/office/drawing/2017/model3d" xmlns:o="urn:schemas-microsoft-com:office:office" xmlns:r="http://schemas.openxmlformats.org/officeDocument/2006/relationships" xmlns:m="http://schemas.openxmlformats.org/officeDocument/2006/math" xmlns:v="urn:schemas-microsoft-com:vml" xmlns:wp14="http://schemas.microsoft.com/office/word/2010/wordprocessingDrawing" xmlns:wp="http://schemas.openxmlformats.org/drawingml/2006/wordprocessingDrawing" xmlns:w10="urn:schemas-microsoft-com:office:word" xmlns:w="http://schemas.openxmlformats.org/wordprocessingml/2006/main" xmlns:w14="http://schemas.microsoft.com/office/word/2010/wordml" xmlns:w15="http://schemas.microsoft.com/office/word/2012/wordml" xmlns:w16cex="http://schemas.microsoft.com/office/word/2018/wordml/cex" xmlns:w16cid="http://schemas.microsoft.com/office/word/2016/wordml/cid" xmlns:w16="http://schemas.microsoft.com/office/word/2018/wordml" xmlns:w16se="http://schemas.microsoft.com/office/word/2015/wordml/symex" xmlns:wpg="http://schemas.microsoft.com/office/word/2010/wordprocessingGroup" xmlns:wpi="http://schemas.microsoft.com/office/word/2010/wordprocessingInk" xmlns:wne="http://schemas.microsoft.com/office/word/2006/wordml" xmlns:wps="http://schemas.microsoft.com/office/word/2010/wordprocessingShape" mc:Ignorable="w14 w15 w16se w16cid w16 w16cex wp14">
-  <w:sdt>
-    <w:sdtPr>
-      <w:id w:val="-1726597642"/>
-      <w:docPartObj>
-        <w:docPartGallery w:val="Page Numbers (Bottom of Page)"/>
-        <w:docPartUnique/>
-      </w:docPartObj>
-    </w:sdtPr>
-    <w:sdtEndPr/>
-    <w:sdtContent>
-      <w:p>
-        <w:pPr>
-          <w:pStyle w:val="a3"/>
-          <w:jc w:val="center"/>
-        </w:pPr>
-        <w:r>
-          <w:fldChar w:fldCharType="begin"/>
-        </w:r>
-        <w:r>
-          <w:instrText>PAGE   \* MERGEFORMAT</w:instrText>
-        </w:r>
-        <w:r>
-          <w:fldChar w:fldCharType="separate"/>
-        </w:r>
-        <w:r>
-          <w:rPr>
-            <w:noProof/>
-            <w:lang w:val="zh-CN"/>
-          </w:rPr>
-          <w:t>1</w:t>
-        </w:r>
-        <w:r>
-          <w:fldChar w:fldCharType="end"/>
-        </w:r>
-      </w:p>
-    </w:sdtContent>
-  </w:sdt>
-  <w:p>
-    <w:pPr>
-      <w:pStyle w:val="a3"/>
-    </w:pPr>
-  </w:p>
-</w:ftr>
-</file>
-
 <file path=word/footnotes.xml><?xml version="1.0" encoding="utf-8"?>
 <w:footnotes xmlns:wpc="http://schemas.microsoft.com/office/word/2010/wordprocessingCanvas" xmlns:cx="http://schemas.microsoft.com/office/drawing/2014/chartex" xmlns:cx1="http://schemas.microsoft.com/office/drawing/2015/9/8/chartex" xmlns:cx2="http://schemas.microsoft.com/office/drawing/2015/10/21/chartex" xmlns:cx3="http://schemas.microsoft.com/office/drawing/2016/5/9/chartex" xmlns:cx4="http://schemas.microsoft.com/office/drawing/2016/5/10/chartex" xmlns:cx5="http://schemas.microsoft.com/office/drawing/2016/5/11/chartex" xmlns:cx6="http://schemas.microsoft.com/office/drawing/2016/5/12/chartex" xmlns:cx7="http://schemas.microsoft.com/office/drawing/2016/5/13/chartex" xmlns:cx8="http://schemas.microsoft.com/office/drawing/2016/5/14/chartex" xmlns:mc="http://schemas.openxmlformats.org/markup-compatibility/2006" xmlns:aink="http://schemas.microsoft.com/office/drawing/2016/ink" xmlns:am3d="http://schemas.microsoft.com/office/drawing/2017/model3d" xmlns:o="urn:schemas-microsoft-com:office:office" xmlns:r="http://schemas.openxmlformats.org/officeDocument/2006/relationships" xmlns:m="http://schemas.openxmlformats.org/officeDocument/2006/math" xmlns:v="urn:schemas-microsoft-com:vml" xmlns:wp14="http://schemas.microsoft.com/office/word/2010/wordprocessingDrawing" xmlns:wp="http://schemas.openxmlformats.org/drawingml/2006/wordprocessingDrawing" xmlns:w10="urn:schemas-microsoft-com:office:word" xmlns:w="http://schemas.openxmlformats.org/wordprocessingml/2006/main" xmlns:w14="http://schemas.microsoft.com/office/word/2010/wordml" xmlns:w15="http://schemas.microsoft.com/office/word/2012/wordml" xmlns:w16cex="http://schemas.microsoft.com/office/word/2018/wordml/cex" xmlns:w16cid="http://schemas.microsoft.com/office/word/2016/wordml/cid" xmlns:w16="http://schemas.microsoft.com/office/word/2018/wordml" xmlns:w16se="http://schemas.microsoft.com/office/word/2015/wordml/symex" xmlns:wpg="http://schemas.microsoft.com/office/word/2010/wordprocessingGroup" xmlns:wpi="http://schemas.microsoft.com/office/word/2010/wordprocessingInk" xmlns:wne="http://schemas.microsoft.com/office/word/2006/wordml" xmlns:wps="http://schemas.microsoft.com/office/word/2010/wordprocessingShape" mc:Ignorable="w14 w15 w16se w16cid w16 w16cex wp14">
   <w:footnote w:type="separator" w:id="-1">
@@ -23522,107 +23450,6 @@
 </file>
 
 <file path=word/header1.xml><?xml version="1.0" encoding="utf-8"?>
-<w:hdr xmlns:wpc="http://schemas.microsoft.com/office/word/2010/wordprocessingCanvas" xmlns:cx="http://schemas.microsoft.com/office/drawing/2014/chartex" xmlns:cx1="http://schemas.microsoft.com/office/drawing/2015/9/8/chartex" xmlns:cx2="http://schemas.microsoft.com/office/drawing/2015/10/21/chartex" xmlns:cx3="http://schemas.microsoft.com/office/drawing/2016/5/9/chartex" xmlns:cx4="http://schemas.microsoft.com/office/drawing/2016/5/10/chartex" xmlns:cx5="http://schemas.microsoft.com/office/drawing/2016/5/11/chartex" xmlns:cx6="http://schemas.microsoft.com/office/drawing/2016/5/12/chartex" xmlns:cx7="http://schemas.microsoft.com/office/drawing/2016/5/13/chartex" xmlns:cx8="http://schemas.microsoft.com/office/drawing/2016/5/14/chartex" xmlns:mc="http://schemas.openxmlformats.org/markup-compatibility/2006" xmlns:aink="http://schemas.microsoft.com/office/drawing/2016/ink" xmlns:am3d="http://schemas.microsoft.com/office/drawing/2017/model3d" xmlns:o="urn:schemas-microsoft-com:office:office" xmlns:r="http://schemas.openxmlformats.org/officeDocument/2006/relationships" xmlns:m="http://schemas.openxmlformats.org/officeDocument/2006/math" xmlns:v="urn:schemas-microsoft-com:vml" xmlns:wp14="http://schemas.microsoft.com/office/word/2010/wordprocessingDrawing" xmlns:wp="http://schemas.openxmlformats.org/drawingml/2006/wordprocessingDrawing" xmlns:w10="urn:schemas-microsoft-com:office:word" xmlns:w="http://schemas.openxmlformats.org/wordprocessingml/2006/main" xmlns:w14="http://schemas.microsoft.com/office/word/2010/wordml" xmlns:w15="http://schemas.microsoft.com/office/word/2012/wordml" xmlns:w16cex="http://schemas.microsoft.com/office/word/2018/wordml/cex" xmlns:w16cid="http://schemas.microsoft.com/office/word/2016/wordml/cid" xmlns:w16="http://schemas.microsoft.com/office/word/2018/wordml" xmlns:w16se="http://schemas.microsoft.com/office/word/2015/wordml/symex" xmlns:wpg="http://schemas.microsoft.com/office/word/2010/wordprocessingGroup" xmlns:wpi="http://schemas.microsoft.com/office/word/2010/wordprocessingInk" xmlns:wne="http://schemas.microsoft.com/office/word/2006/wordml" xmlns:wps="http://schemas.microsoft.com/office/word/2010/wordprocessingShape" mc:Ignorable="w14 w15 w16se w16cid w16 w16cex wp14">
-  <w:p>
-    <w:pPr>
-      <w:jc w:val="center"/>
-      <w:outlineLvl w:val="0"/>
-      <w:rPr>
-        <w:rFonts w:ascii="黑体" w:eastAsia="黑体"/>
-        <w:b/>
-        <w:spacing w:val="90"/>
-        <w:sz w:val="28"/>
-      </w:rPr>
-    </w:pPr>
-    <w:r>
-      <w:rPr>
-        <w:rFonts w:eastAsia="黑体"/>
-        <w:noProof/>
-        <w:spacing w:val="90"/>
-        <w:sz w:val="28"/>
-      </w:rPr>
-      <mc:AlternateContent>
-        <mc:Choice Requires="wps">
-          <w:drawing>
-            <wp:anchor distT="0" distB="0" distL="114300" distR="114300" simplePos="0" relativeHeight="251659264" behindDoc="0" locked="0" layoutInCell="0" allowOverlap="1" wp14:anchorId="5A5025F7" wp14:editId="1BB62191">
-              <wp:simplePos x="0" y="0"/>
-              <wp:positionH relativeFrom="column">
-                <wp:posOffset>0</wp:posOffset>
-              </wp:positionH>
-              <wp:positionV relativeFrom="paragraph">
-                <wp:posOffset>360045</wp:posOffset>
-              </wp:positionV>
-              <wp:extent cx="6120130" cy="0"/>
-              <wp:effectExtent l="9525" t="7620" r="13970" b="11430"/>
-              <wp:wrapNone/>
-              <wp:docPr id="6" name="Line 8"/>
-              <wp:cNvGraphicFramePr>
-                <a:graphicFrameLocks xmlns:a="http://schemas.openxmlformats.org/drawingml/2006/main"/>
-              </wp:cNvGraphicFramePr>
-              <a:graphic xmlns:a="http://schemas.openxmlformats.org/drawingml/2006/main">
-                <a:graphicData uri="http://schemas.microsoft.com/office/word/2010/wordprocessingShape">
-                  <wps:wsp>
-                    <wps:cNvCnPr>
-                      <a:cxnSpLocks noChangeShapeType="1"/>
-                    </wps:cNvCnPr>
-                    <wps:spPr bwMode="auto">
-                      <a:xfrm>
-                        <a:off x="0" y="0"/>
-                        <a:ext cx="6120130" cy="0"/>
-                      </a:xfrm>
-                      <a:prstGeom prst="line">
-                        <a:avLst/>
-                      </a:prstGeom>
-                      <a:noFill/>
-                      <a:ln w="12700">
-                        <a:solidFill>
-                          <a:srgbClr val="000000"/>
-                        </a:solidFill>
-                        <a:round/>
-                        <a:headEnd/>
-                        <a:tailEnd/>
-                      </a:ln>
-                      <a:extLst>
-                        <a:ext uri="{909E8E84-426E-40DD-AFC4-6F175D3DCCD1}">
-                          <a14:hiddenFill xmlns:a14="http://schemas.microsoft.com/office/drawing/2010/main">
-                            <a:noFill/>
-                          </a14:hiddenFill>
-                        </a:ext>
-                      </a:extLst>
-                    </wps:spPr>
-                    <wps:bodyPr/>
-                  </wps:wsp>
-                </a:graphicData>
-              </a:graphic>
-              <wp14:sizeRelH relativeFrom="page">
-                <wp14:pctWidth>0</wp14:pctWidth>
-              </wp14:sizeRelH>
-              <wp14:sizeRelV relativeFrom="page">
-                <wp14:pctHeight>0</wp14:pctHeight>
-              </wp14:sizeRelV>
-            </wp:anchor>
-          </w:drawing>
-        </mc:Choice>
-        <mc:Fallback>
-          <w:pict>
-            <v:line w14:anchorId="5E2803BA" id="Line 8" o:spid="_x0000_s1026" style="position:absolute;left:0;text-align:left;z-index:251659264;visibility:visible;mso-wrap-style:square;mso-width-percent:0;mso-height-percent:0;mso-wrap-distance-left:9pt;mso-wrap-distance-top:0;mso-wrap-distance-right:9pt;mso-wrap-distance-bottom:0;mso-position-horizontal:absolute;mso-position-horizontal-relative:text;mso-position-vertical:absolute;mso-position-vertical-relative:text;mso-width-percent:0;mso-height-percent:0;mso-width-relative:page;mso-height-relative:page" from="0,28.35pt" to="481.9pt,28.35pt" o:gfxdata="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" o:allowincell="f" strokeweight="1pt"/>
-          </w:pict>
-        </mc:Fallback>
-      </mc:AlternateContent>
-    </w:r>
-    <w:r>
-      <w:rPr>
-        <w:rFonts w:eastAsia="黑体" w:hint="eastAsia"/>
-        <w:spacing w:val="90"/>
-        <w:sz w:val="28"/>
-      </w:rPr>
-      <w:t>申请信息</w:t>
-    </w:r>
-  </w:p>
-</w:hdr>
-</file>
-
-<file path=word/header2.xml><?xml version="1.0" encoding="utf-8"?>
 <w:hdr xmlns:wpc="http://schemas.microsoft.com/office/word/2010/wordprocessingCanvas" xmlns:cx="http://schemas.microsoft.com/office/drawing/2014/chartex" xmlns:cx1="http://schemas.microsoft.com/office/drawing/2015/9/8/chartex" xmlns:cx2="http://schemas.microsoft.com/office/drawing/2015/10/21/chartex" xmlns:cx3="http://schemas.microsoft.com/office/drawing/2016/5/9/chartex" xmlns:cx4="http://schemas.microsoft.com/office/drawing/2016/5/10/chartex" xmlns:cx5="http://schemas.microsoft.com/office/drawing/2016/5/11/chartex" xmlns:cx6="http://schemas.microsoft.com/office/drawing/2016/5/12/chartex" xmlns:cx7="http://schemas.microsoft.com/office/drawing/2016/5/13/chartex" xmlns:cx8="http://schemas.microsoft.com/office/drawing/2016/5/14/chartex" xmlns:mc="http://schemas.openxmlformats.org/markup-compatibility/2006" xmlns:aink="http://schemas.microsoft.com/office/drawing/2016/ink" xmlns:am3d="http://schemas.microsoft.com/office/drawing/2017/model3d" xmlns:o="urn:schemas-microsoft-com:office:office" xmlns:r="http://schemas.openxmlformats.org/officeDocument/2006/relationships" xmlns:m="http://schemas.openxmlformats.org/officeDocument/2006/math" xmlns:v="urn:schemas-microsoft-com:vml" xmlns:wp14="http://schemas.microsoft.com/office/word/2010/wordprocessingDrawing" xmlns:wp="http://schemas.openxmlformats.org/drawingml/2006/wordprocessingDrawing" xmlns:w10="urn:schemas-microsoft-com:office:word" xmlns:w="http://schemas.openxmlformats.org/wordprocessingml/2006/main" xmlns:w14="http://schemas.microsoft.com/office/word/2010/wordml" xmlns:w15="http://schemas.microsoft.com/office/word/2012/wordml" xmlns:w16cex="http://schemas.microsoft.com/office/word/2018/wordml/cex" xmlns:w16cid="http://schemas.microsoft.com/office/word/2016/wordml/cid" xmlns:w16="http://schemas.microsoft.com/office/word/2018/wordml" xmlns:w16se="http://schemas.microsoft.com/office/word/2015/wordml/symex" xmlns:wpg="http://schemas.microsoft.com/office/word/2010/wordprocessingGroup" xmlns:wpi="http://schemas.microsoft.com/office/word/2010/wordprocessingInk" xmlns:wne="http://schemas.microsoft.com/office/word/2006/wordml" xmlns:wps="http://schemas.microsoft.com/office/word/2010/wordprocessingShape" mc:Ignorable="w14 w15 w16se w16cid w16 w16cex wp14">
   <w:p>
     <w:pPr>
@@ -23706,7 +23533,7 @@
         </mc:Choice>
         <mc:Fallback>
           <w:pict>
-            <v:line w14:anchorId="1348DCF3" id="Line 10" o:spid="_x0000_s1026" style="position:absolute;left:0;text-align:left;z-index:251655168;visibility:visible;mso-wrap-style:square;mso-width-percent:0;mso-height-percent:0;mso-wrap-distance-left:9pt;mso-wrap-distance-top:0;mso-wrap-distance-right:9pt;mso-wrap-distance-bottom:0;mso-position-horizontal:absolute;mso-position-horizontal-relative:text;mso-position-vertical:absolute;mso-position-vertical-relative:text;mso-width-percent:0;mso-height-percent:0;mso-width-relative:page;mso-height-relative:page" from="0,28.35pt" to="481.9pt,28.35pt" o:gfxdata="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" o:allowincell="f" strokeweight="1pt"/>
+            <v:line w14:anchorId="57E503F9" id="Line 10" o:spid="_x0000_s1026" style="position:absolute;left:0;text-align:left;z-index:251655168;visibility:visible;mso-wrap-style:square;mso-width-percent:0;mso-height-percent:0;mso-wrap-distance-left:9pt;mso-wrap-distance-top:0;mso-wrap-distance-right:9pt;mso-wrap-distance-bottom:0;mso-position-horizontal:absolute;mso-position-horizontal-relative:text;mso-position-vertical:absolute;mso-position-vertical-relative:text;mso-width-percent:0;mso-height-percent:0;mso-width-relative:page;mso-height-relative:page" from="0,28.35pt" to="481.9pt,28.35pt" o:gfxdata="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" o:allowincell="f" strokeweight="1pt"/>
           </w:pict>
         </mc:Fallback>
       </mc:AlternateContent>
@@ -23723,7 +23550,7 @@
 </w:hdr>
 </file>
 
-<file path=word/header3.xml><?xml version="1.0" encoding="utf-8"?>
+<file path=word/header2.xml><?xml version="1.0" encoding="utf-8"?>
 <w:hdr xmlns:wpc="http://schemas.microsoft.com/office/word/2010/wordprocessingCanvas" xmlns:cx="http://schemas.microsoft.com/office/drawing/2014/chartex" xmlns:cx1="http://schemas.microsoft.com/office/drawing/2015/9/8/chartex" xmlns:cx2="http://schemas.microsoft.com/office/drawing/2015/10/21/chartex" xmlns:cx3="http://schemas.microsoft.com/office/drawing/2016/5/9/chartex" xmlns:cx4="http://schemas.microsoft.com/office/drawing/2016/5/10/chartex" xmlns:cx5="http://schemas.microsoft.com/office/drawing/2016/5/11/chartex" xmlns:cx6="http://schemas.microsoft.com/office/drawing/2016/5/12/chartex" xmlns:cx7="http://schemas.microsoft.com/office/drawing/2016/5/13/chartex" xmlns:cx8="http://schemas.microsoft.com/office/drawing/2016/5/14/chartex" xmlns:mc="http://schemas.openxmlformats.org/markup-compatibility/2006" xmlns:aink="http://schemas.microsoft.com/office/drawing/2016/ink" xmlns:am3d="http://schemas.microsoft.com/office/drawing/2017/model3d" xmlns:o="urn:schemas-microsoft-com:office:office" xmlns:r="http://schemas.openxmlformats.org/officeDocument/2006/relationships" xmlns:m="http://schemas.openxmlformats.org/officeDocument/2006/math" xmlns:v="urn:schemas-microsoft-com:vml" xmlns:wp14="http://schemas.microsoft.com/office/word/2010/wordprocessingDrawing" xmlns:wp="http://schemas.openxmlformats.org/drawingml/2006/wordprocessingDrawing" xmlns:w10="urn:schemas-microsoft-com:office:word" xmlns:w="http://schemas.openxmlformats.org/wordprocessingml/2006/main" xmlns:w14="http://schemas.microsoft.com/office/word/2010/wordml" xmlns:w15="http://schemas.microsoft.com/office/word/2012/wordml" xmlns:w16cex="http://schemas.microsoft.com/office/word/2018/wordml/cex" xmlns:w16cid="http://schemas.microsoft.com/office/word/2016/wordml/cid" xmlns:w16="http://schemas.microsoft.com/office/word/2018/wordml" xmlns:w16se="http://schemas.microsoft.com/office/word/2015/wordml/symex" xmlns:wpg="http://schemas.microsoft.com/office/word/2010/wordprocessingGroup" xmlns:wpi="http://schemas.microsoft.com/office/word/2010/wordprocessingInk" xmlns:wne="http://schemas.microsoft.com/office/word/2006/wordml" xmlns:wps="http://schemas.microsoft.com/office/word/2010/wordprocessingShape" mc:Ignorable="w14 w15 w16se w16cid w16 w16cex wp14">
   <w:p>
     <w:pPr>
@@ -23807,7 +23634,7 @@
         </mc:Choice>
         <mc:Fallback>
           <w:pict>
-            <v:line w14:anchorId="6C47FF91" id="Line 11" o:spid="_x0000_s1026" style="position:absolute;left:0;text-align:left;z-index:251657216;visibility:visible;mso-wrap-style:square;mso-width-percent:0;mso-height-percent:0;mso-wrap-distance-left:9pt;mso-wrap-distance-top:0;mso-wrap-distance-right:9pt;mso-wrap-distance-bottom:0;mso-position-horizontal:absolute;mso-position-horizontal-relative:text;mso-position-vertical:absolute;mso-position-vertical-relative:text;mso-width-percent:0;mso-height-percent:0;mso-width-relative:page;mso-height-relative:page" from="0,28.35pt" to="481.9pt,28.35pt" o:gfxdata="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" o:allowincell="f" strokeweight="1pt"/>
+            <v:line w14:anchorId="7346F0F6" id="Line 11" o:spid="_x0000_s1026" style="position:absolute;left:0;text-align:left;z-index:251657216;visibility:visible;mso-wrap-style:square;mso-width-percent:0;mso-height-percent:0;mso-wrap-distance-left:9pt;mso-wrap-distance-top:0;mso-wrap-distance-right:9pt;mso-wrap-distance-bottom:0;mso-position-horizontal:absolute;mso-position-horizontal-relative:text;mso-position-vertical:absolute;mso-position-vertical-relative:text;mso-width-percent:0;mso-height-percent:0;mso-width-relative:page;mso-height-relative:page" from="0,28.35pt" to="481.9pt,28.35pt" o:gfxdata="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" o:allowincell="f" strokeweight="1pt"/>
           </w:pict>
         </mc:Fallback>
       </mc:AlternateContent>
@@ -23824,7 +23651,7 @@
 </w:hdr>
 </file>
 
-<file path=word/header4.xml><?xml version="1.0" encoding="utf-8"?>
+<file path=word/header3.xml><?xml version="1.0" encoding="utf-8"?>
 <w:hdr xmlns:wpc="http://schemas.microsoft.com/office/word/2010/wordprocessingCanvas" xmlns:cx="http://schemas.microsoft.com/office/drawing/2014/chartex" xmlns:cx1="http://schemas.microsoft.com/office/drawing/2015/9/8/chartex" xmlns:cx2="http://schemas.microsoft.com/office/drawing/2015/10/21/chartex" xmlns:cx3="http://schemas.microsoft.com/office/drawing/2016/5/9/chartex" xmlns:cx4="http://schemas.microsoft.com/office/drawing/2016/5/10/chartex" xmlns:cx5="http://schemas.microsoft.com/office/drawing/2016/5/11/chartex" xmlns:cx6="http://schemas.microsoft.com/office/drawing/2016/5/12/chartex" xmlns:cx7="http://schemas.microsoft.com/office/drawing/2016/5/13/chartex" xmlns:cx8="http://schemas.microsoft.com/office/drawing/2016/5/14/chartex" xmlns:mc="http://schemas.openxmlformats.org/markup-compatibility/2006" xmlns:aink="http://schemas.microsoft.com/office/drawing/2016/ink" xmlns:am3d="http://schemas.microsoft.com/office/drawing/2017/model3d" xmlns:o="urn:schemas-microsoft-com:office:office" xmlns:r="http://schemas.openxmlformats.org/officeDocument/2006/relationships" xmlns:m="http://schemas.openxmlformats.org/officeDocument/2006/math" xmlns:v="urn:schemas-microsoft-com:vml" xmlns:wp14="http://schemas.microsoft.com/office/word/2010/wordprocessingDrawing" xmlns:wp="http://schemas.openxmlformats.org/drawingml/2006/wordprocessingDrawing" xmlns:w10="urn:schemas-microsoft-com:office:word" xmlns:w="http://schemas.openxmlformats.org/wordprocessingml/2006/main" xmlns:w14="http://schemas.microsoft.com/office/word/2010/wordml" xmlns:w15="http://schemas.microsoft.com/office/word/2012/wordml" xmlns:w16cex="http://schemas.microsoft.com/office/word/2018/wordml/cex" xmlns:w16cid="http://schemas.microsoft.com/office/word/2016/wordml/cid" xmlns:w16="http://schemas.microsoft.com/office/word/2018/wordml" xmlns:w16se="http://schemas.microsoft.com/office/word/2015/wordml/symex" xmlns:wpg="http://schemas.microsoft.com/office/word/2010/wordprocessingGroup" xmlns:wpi="http://schemas.microsoft.com/office/word/2010/wordprocessingInk" xmlns:wne="http://schemas.microsoft.com/office/word/2006/wordml" xmlns:wps="http://schemas.microsoft.com/office/word/2010/wordprocessingShape" mc:Ignorable="w14 w15 w16se w16cid w16 w16cex wp14">
   <w:p>
     <w:pPr>
@@ -23908,7 +23735,7 @@
         </mc:Choice>
         <mc:Fallback>
           <w:pict>
-            <v:line w14:anchorId="089A88E1" id="Line 12" o:spid="_x0000_s1026" style="position:absolute;left:0;text-align:left;z-index:251656192;visibility:visible;mso-wrap-style:square;mso-width-percent:0;mso-height-percent:0;mso-wrap-distance-left:9pt;mso-wrap-distance-top:0;mso-wrap-distance-right:9pt;mso-wrap-distance-bottom:0;mso-position-horizontal:absolute;mso-position-horizontal-relative:text;mso-position-vertical:absolute;mso-position-vertical-relative:text;mso-width-percent:0;mso-height-percent:0;mso-width-relative:page;mso-height-relative:page" from="0,28.35pt" to="481.9pt,28.35pt" o:gfxdata="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" o:allowincell="f" strokeweight="1pt"/>
+            <v:line w14:anchorId="5B066A1E" id="Line 12" o:spid="_x0000_s1026" style="position:absolute;left:0;text-align:left;z-index:251656192;visibility:visible;mso-wrap-style:square;mso-width-percent:0;mso-height-percent:0;mso-wrap-distance-left:9pt;mso-wrap-distance-top:0;mso-wrap-distance-right:9pt;mso-wrap-distance-bottom:0;mso-position-horizontal:absolute;mso-position-horizontal-relative:text;mso-position-vertical:absolute;mso-position-vertical-relative:text;mso-width-percent:0;mso-height-percent:0;mso-width-relative:page;mso-height-relative:page" from="0,28.35pt" to="481.9pt,28.35pt" o:gfxdata="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" o:allowincell="f" strokeweight="1pt"/>
           </w:pict>
         </mc:Fallback>
       </mc:AlternateContent>
@@ -23925,7 +23752,7 @@
 </w:hdr>
 </file>
 
-<file path=word/header5.xml><?xml version="1.0" encoding="utf-8"?>
+<file path=word/header4.xml><?xml version="1.0" encoding="utf-8"?>
 <w:hdr xmlns:wpc="http://schemas.microsoft.com/office/word/2010/wordprocessingCanvas" xmlns:cx="http://schemas.microsoft.com/office/drawing/2014/chartex" xmlns:cx1="http://schemas.microsoft.com/office/drawing/2015/9/8/chartex" xmlns:cx2="http://schemas.microsoft.com/office/drawing/2015/10/21/chartex" xmlns:cx3="http://schemas.microsoft.com/office/drawing/2016/5/9/chartex" xmlns:cx4="http://schemas.microsoft.com/office/drawing/2016/5/10/chartex" xmlns:cx5="http://schemas.microsoft.com/office/drawing/2016/5/11/chartex" xmlns:cx6="http://schemas.microsoft.com/office/drawing/2016/5/12/chartex" xmlns:cx7="http://schemas.microsoft.com/office/drawing/2016/5/13/chartex" xmlns:cx8="http://schemas.microsoft.com/office/drawing/2016/5/14/chartex" xmlns:mc="http://schemas.openxmlformats.org/markup-compatibility/2006" xmlns:aink="http://schemas.microsoft.com/office/drawing/2016/ink" xmlns:am3d="http://schemas.microsoft.com/office/drawing/2017/model3d" xmlns:o="urn:schemas-microsoft-com:office:office" xmlns:r="http://schemas.openxmlformats.org/officeDocument/2006/relationships" xmlns:m="http://schemas.openxmlformats.org/officeDocument/2006/math" xmlns:v="urn:schemas-microsoft-com:vml" xmlns:wp14="http://schemas.microsoft.com/office/word/2010/wordprocessingDrawing" xmlns:wp="http://schemas.openxmlformats.org/drawingml/2006/wordprocessingDrawing" xmlns:w10="urn:schemas-microsoft-com:office:word" xmlns:w="http://schemas.openxmlformats.org/wordprocessingml/2006/main" xmlns:w14="http://schemas.microsoft.com/office/word/2010/wordml" xmlns:w15="http://schemas.microsoft.com/office/word/2012/wordml" xmlns:w16cex="http://schemas.microsoft.com/office/word/2018/wordml/cex" xmlns:w16cid="http://schemas.microsoft.com/office/word/2016/wordml/cid" xmlns:w16="http://schemas.microsoft.com/office/word/2018/wordml" xmlns:w16se="http://schemas.microsoft.com/office/word/2015/wordml/symex" xmlns:wpg="http://schemas.microsoft.com/office/word/2010/wordprocessingGroup" xmlns:wpi="http://schemas.microsoft.com/office/word/2010/wordprocessingInk" xmlns:wne="http://schemas.microsoft.com/office/word/2006/wordml" xmlns:wps="http://schemas.microsoft.com/office/word/2010/wordprocessingShape" mc:Ignorable="w14 w15 w16se w16cid w16 w16cex wp14">
   <w:p>
     <w:pPr>
@@ -24009,7 +23836,7 @@
         </mc:Choice>
         <mc:Fallback>
           <w:pict>
-            <v:line w14:anchorId="2DB4512E" id="Line 13" o:spid="_x0000_s1026" style="position:absolute;left:0;text-align:left;z-index:251660288;visibility:visible;mso-wrap-style:square;mso-width-percent:0;mso-height-percent:0;mso-wrap-distance-left:9pt;mso-wrap-distance-top:0;mso-wrap-distance-right:9pt;mso-wrap-distance-bottom:0;mso-position-horizontal:absolute;mso-position-horizontal-relative:text;mso-position-vertical:absolute;mso-position-vertical-relative:text;mso-width-percent:0;mso-height-percent:0;mso-width-relative:page;mso-height-relative:page" from="0,28.35pt" to="481.9pt,28.35pt" o:gfxdata="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" o:allowincell="f" strokeweight="1pt"/>
+            <v:line w14:anchorId="33CF3E9B" id="Line 13" o:spid="_x0000_s1026" style="position:absolute;left:0;text-align:left;z-index:251660288;visibility:visible;mso-wrap-style:square;mso-width-percent:0;mso-height-percent:0;mso-wrap-distance-left:9pt;mso-wrap-distance-top:0;mso-wrap-distance-right:9pt;mso-wrap-distance-bottom:0;mso-position-horizontal:absolute;mso-position-horizontal-relative:text;mso-position-vertical:absolute;mso-position-vertical-relative:text;mso-width-percent:0;mso-height-percent:0;mso-width-relative:page;mso-height-relative:page" from="0,28.35pt" to="481.9pt,28.35pt" o:gfxdata="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" o:allowincell="f" strokeweight="1pt"/>
           </w:pict>
         </mc:Fallback>
       </mc:AlternateContent>
@@ -24026,7 +23853,7 @@
 </w:hdr>
 </file>
 
-<file path=word/header6.xml><?xml version="1.0" encoding="utf-8"?>
+<file path=word/header5.xml><?xml version="1.0" encoding="utf-8"?>
 <w:hdr xmlns:wpc="http://schemas.microsoft.com/office/word/2010/wordprocessingCanvas" xmlns:cx="http://schemas.microsoft.com/office/drawing/2014/chartex" xmlns:cx1="http://schemas.microsoft.com/office/drawing/2015/9/8/chartex" xmlns:cx2="http://schemas.microsoft.com/office/drawing/2015/10/21/chartex" xmlns:cx3="http://schemas.microsoft.com/office/drawing/2016/5/9/chartex" xmlns:cx4="http://schemas.microsoft.com/office/drawing/2016/5/10/chartex" xmlns:cx5="http://schemas.microsoft.com/office/drawing/2016/5/11/chartex" xmlns:cx6="http://schemas.microsoft.com/office/drawing/2016/5/12/chartex" xmlns:cx7="http://schemas.microsoft.com/office/drawing/2016/5/13/chartex" xmlns:cx8="http://schemas.microsoft.com/office/drawing/2016/5/14/chartex" xmlns:mc="http://schemas.openxmlformats.org/markup-compatibility/2006" xmlns:aink="http://schemas.microsoft.com/office/drawing/2016/ink" xmlns:am3d="http://schemas.microsoft.com/office/drawing/2017/model3d" xmlns:o="urn:schemas-microsoft-com:office:office" xmlns:r="http://schemas.openxmlformats.org/officeDocument/2006/relationships" xmlns:m="http://schemas.openxmlformats.org/officeDocument/2006/math" xmlns:v="urn:schemas-microsoft-com:vml" xmlns:wp14="http://schemas.microsoft.com/office/word/2010/wordprocessingDrawing" xmlns:wp="http://schemas.openxmlformats.org/drawingml/2006/wordprocessingDrawing" xmlns:w10="urn:schemas-microsoft-com:office:word" xmlns:w="http://schemas.openxmlformats.org/wordprocessingml/2006/main" xmlns:w14="http://schemas.microsoft.com/office/word/2010/wordml" xmlns:w15="http://schemas.microsoft.com/office/word/2012/wordml" xmlns:w16cex="http://schemas.microsoft.com/office/word/2018/wordml/cex" xmlns:w16cid="http://schemas.microsoft.com/office/word/2016/wordml/cid" xmlns:w16="http://schemas.microsoft.com/office/word/2018/wordml" xmlns:w16se="http://schemas.microsoft.com/office/word/2015/wordml/symex" xmlns:wpg="http://schemas.microsoft.com/office/word/2010/wordprocessingGroup" xmlns:wpi="http://schemas.microsoft.com/office/word/2010/wordprocessingInk" xmlns:wne="http://schemas.microsoft.com/office/word/2006/wordml" xmlns:wps="http://schemas.microsoft.com/office/word/2010/wordprocessingShape" mc:Ignorable="w14 w15 w16se w16cid w16 w16cex wp14">
   <w:p>
     <w:pPr>
@@ -24110,7 +23937,7 @@
         </mc:Choice>
         <mc:Fallback>
           <w:pict>
-            <v:line w14:anchorId="366CA2E8" id="Line 15" o:spid="_x0000_s1026" style="position:absolute;left:0;text-align:left;z-index:251658240;visibility:visible;mso-wrap-style:square;mso-width-percent:0;mso-height-percent:0;mso-wrap-distance-left:9pt;mso-wrap-distance-top:0;mso-wrap-distance-right:9pt;mso-wrap-distance-bottom:0;mso-position-horizontal:absolute;mso-position-horizontal-relative:text;mso-position-vertical:absolute;mso-position-vertical-relative:text;mso-width-percent:0;mso-height-percent:0;mso-width-relative:page;mso-height-relative:page" from="0,28.35pt" to="481.9pt,28.35pt" o:gfxdata="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" o:allowincell="f" strokeweight="1pt"/>
+            <v:line w14:anchorId="18134BE7" id="Line 15" o:spid="_x0000_s1026" style="position:absolute;left:0;text-align:left;z-index:251658240;visibility:visible;mso-wrap-style:square;mso-width-percent:0;mso-height-percent:0;mso-wrap-distance-left:9pt;mso-wrap-distance-top:0;mso-wrap-distance-right:9pt;mso-wrap-distance-bottom:0;mso-position-horizontal:absolute;mso-position-horizontal-relative:text;mso-position-vertical:absolute;mso-position-vertical-relative:text;mso-width-percent:0;mso-height-percent:0;mso-width-relative:page;mso-height-relative:page" from="0,28.35pt" to="481.9pt,28.35pt" o:gfxdata="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" o:allowincell="f" strokeweight="1pt"/>
           </w:pict>
         </mc:Fallback>
       </mc:AlternateContent>
@@ -25700,7 +25527,7 @@
 </file>
 
 <file path=customXml/itemProps1.xml><?xml version="1.0" encoding="utf-8"?>
-<ds:datastoreItem xmlns:ds="http://schemas.openxmlformats.org/officeDocument/2006/customXml" ds:itemID="{440733FE-2178-48F3-BE50-70D5549FEC71}">
+<ds:datastoreItem xmlns:ds="http://schemas.openxmlformats.org/officeDocument/2006/customXml" ds:itemID="{021AAC5B-7136-4871-9595-14BEF6CF85E7}">
   <ds:schemaRefs>
     <ds:schemaRef ds:uri="http://schemas.openxmlformats.org/officeDocument/2006/bibliography"/>
   </ds:schemaRefs>

</xml_diff>